<commit_message>
Tercer commit (Termino primer paso EC2
</commit_message>
<xml_diff>
--- a/Taller en clase BuenasPracticas.docx
+++ b/Taller en clase BuenasPracticas.docx
@@ -65,6 +65,1358 @@
           <w:lang w:val="es-MX"/>
         </w:rPr>
         <w:t>Clase: Buenas Practicas</w:t>
+      </w:r>
+    </w:p>
+    <w:p>
+      <w:pPr>
+        <w:jc w:val="center"/>
+        <w:rPr>
+          <w:b/>
+          <w:bCs/>
+          <w:sz w:val="36"/>
+          <w:szCs w:val="36"/>
+          <w:lang w:val="es-MX"/>
+        </w:rPr>
+      </w:pPr>
+    </w:p>
+    <w:p>
+      <w:pPr>
+        <w:rPr>
+          <w:b/>
+          <w:bCs/>
+          <w:sz w:val="36"/>
+          <w:szCs w:val="36"/>
+          <w:lang w:val="es-MX"/>
+        </w:rPr>
+      </w:pPr>
+      <w:r>
+        <w:rPr>
+          <w:b/>
+          <w:bCs/>
+          <w:sz w:val="36"/>
+          <w:szCs w:val="36"/>
+          <w:lang w:val="es-MX"/>
+        </w:rPr>
+        <w:t xml:space="preserve">1. </w:t>
+      </w:r>
+      <w:r>
+        <w:rPr>
+          <w:b/>
+          <w:bCs/>
+          <w:sz w:val="36"/>
+          <w:szCs w:val="36"/>
+          <w:lang w:val="es-MX"/>
+        </w:rPr>
+        <w:t>Crear</w:t>
+      </w:r>
+      <w:r>
+        <w:rPr>
+          <w:b/>
+          <w:bCs/>
+          <w:sz w:val="36"/>
+          <w:szCs w:val="36"/>
+          <w:lang w:val="es-MX"/>
+        </w:rPr>
+        <w:t xml:space="preserve"> un documento word con los siguientes pasos:</w:t>
+      </w:r>
+    </w:p>
+    <w:p>
+      <w:pPr>
+        <w:rPr>
+          <w:b/>
+          <w:bCs/>
+          <w:sz w:val="36"/>
+          <w:szCs w:val="36"/>
+          <w:lang w:val="es-MX"/>
+        </w:rPr>
+      </w:pPr>
+    </w:p>
+    <w:p>
+      <w:pPr>
+        <w:rPr>
+          <w:b/>
+          <w:bCs/>
+          <w:sz w:val="36"/>
+          <w:szCs w:val="36"/>
+          <w:lang w:val="es-MX"/>
+        </w:rPr>
+      </w:pPr>
+      <w:r>
+        <w:rPr>
+          <w:b/>
+          <w:bCs/>
+          <w:sz w:val="36"/>
+          <w:szCs w:val="36"/>
+          <w:lang w:val="es-MX"/>
+        </w:rPr>
+        <w:t xml:space="preserve">- Crear y configurar un EC2 (Imagen y </w:t>
+      </w:r>
+      <w:r>
+        <w:rPr>
+          <w:b/>
+          <w:bCs/>
+          <w:sz w:val="36"/>
+          <w:szCs w:val="36"/>
+          <w:lang w:val="es-MX"/>
+        </w:rPr>
+        <w:t>descripción</w:t>
+      </w:r>
+      <w:r>
+        <w:rPr>
+          <w:b/>
+          <w:bCs/>
+          <w:sz w:val="36"/>
+          <w:szCs w:val="36"/>
+          <w:lang w:val="es-MX"/>
+        </w:rPr>
+        <w:t>)</w:t>
+      </w:r>
+    </w:p>
+    <w:p>
+      <w:pPr>
+        <w:rPr>
+          <w:b/>
+          <w:bCs/>
+          <w:sz w:val="36"/>
+          <w:szCs w:val="36"/>
+          <w:lang w:val="es-MX"/>
+        </w:rPr>
+      </w:pPr>
+      <w:r>
+        <w:rPr>
+          <w:b/>
+          <w:bCs/>
+          <w:sz w:val="36"/>
+          <w:szCs w:val="36"/>
+          <w:lang w:val="es-MX"/>
+        </w:rPr>
+        <w:drawing>
+          <wp:inline distT="0" distB="0" distL="0" distR="0" wp14:anchorId="73C47EA7" wp14:editId="7D917CC8">
+            <wp:extent cx="5612130" cy="3155315"/>
+            <wp:effectExtent l="0" t="0" r="7620" b="6985"/>
+            <wp:docPr id="1" name="Imagen 1" descr="Una captura de pantalla de una computadora&#10;&#10;Descripción generada automáticamente"/>
+            <wp:cNvGraphicFramePr>
+              <a:graphicFrameLocks xmlns:a="http://schemas.openxmlformats.org/drawingml/2006/main" noChangeAspect="1"/>
+            </wp:cNvGraphicFramePr>
+            <a:graphic xmlns:a="http://schemas.openxmlformats.org/drawingml/2006/main">
+              <a:graphicData uri="http://schemas.openxmlformats.org/drawingml/2006/picture">
+                <pic:pic xmlns:pic="http://schemas.openxmlformats.org/drawingml/2006/picture">
+                  <pic:nvPicPr>
+                    <pic:cNvPr id="1" name="Imagen 1" descr="Una captura de pantalla de una computadora&#10;&#10;Descripción generada automáticamente"/>
+                    <pic:cNvPicPr/>
+                  </pic:nvPicPr>
+                  <pic:blipFill>
+                    <a:blip r:embed="rId4"/>
+                    <a:stretch>
+                      <a:fillRect/>
+                    </a:stretch>
+                  </pic:blipFill>
+                  <pic:spPr>
+                    <a:xfrm>
+                      <a:off x="0" y="0"/>
+                      <a:ext cx="5612130" cy="3155315"/>
+                    </a:xfrm>
+                    <a:prstGeom prst="rect">
+                      <a:avLst/>
+                    </a:prstGeom>
+                  </pic:spPr>
+                </pic:pic>
+              </a:graphicData>
+            </a:graphic>
+          </wp:inline>
+        </w:drawing>
+      </w:r>
+    </w:p>
+    <w:p>
+      <w:pPr>
+        <w:rPr>
+          <w:b/>
+          <w:bCs/>
+          <w:sz w:val="36"/>
+          <w:szCs w:val="36"/>
+          <w:lang w:val="es-MX"/>
+        </w:rPr>
+      </w:pPr>
+      <w:r>
+        <w:rPr>
+          <w:b/>
+          <w:bCs/>
+          <w:sz w:val="36"/>
+          <w:szCs w:val="36"/>
+          <w:lang w:val="es-MX"/>
+        </w:rPr>
+        <w:t>Iniciamos una nueva instancia para empezar a configurar</w:t>
+      </w:r>
+    </w:p>
+    <w:p>
+      <w:pPr>
+        <w:rPr>
+          <w:b/>
+          <w:bCs/>
+          <w:sz w:val="36"/>
+          <w:szCs w:val="36"/>
+          <w:lang w:val="es-MX"/>
+        </w:rPr>
+      </w:pPr>
+      <w:r>
+        <w:rPr>
+          <w:b/>
+          <w:bCs/>
+          <w:sz w:val="36"/>
+          <w:szCs w:val="36"/>
+          <w:lang w:val="es-MX"/>
+        </w:rPr>
+        <w:drawing>
+          <wp:inline distT="0" distB="0" distL="0" distR="0" wp14:anchorId="1E81B5DD" wp14:editId="53655703">
+            <wp:extent cx="5612130" cy="784225"/>
+            <wp:effectExtent l="0" t="0" r="7620" b="0"/>
+            <wp:docPr id="2" name="Imagen 2" descr="Texto&#10;&#10;Descripción generada automáticamente con confianza media"/>
+            <wp:cNvGraphicFramePr>
+              <a:graphicFrameLocks xmlns:a="http://schemas.openxmlformats.org/drawingml/2006/main" noChangeAspect="1"/>
+            </wp:cNvGraphicFramePr>
+            <a:graphic xmlns:a="http://schemas.openxmlformats.org/drawingml/2006/main">
+              <a:graphicData uri="http://schemas.openxmlformats.org/drawingml/2006/picture">
+                <pic:pic xmlns:pic="http://schemas.openxmlformats.org/drawingml/2006/picture">
+                  <pic:nvPicPr>
+                    <pic:cNvPr id="2" name="Imagen 2" descr="Texto&#10;&#10;Descripción generada automáticamente con confianza media"/>
+                    <pic:cNvPicPr/>
+                  </pic:nvPicPr>
+                  <pic:blipFill>
+                    <a:blip r:embed="rId5"/>
+                    <a:stretch>
+                      <a:fillRect/>
+                    </a:stretch>
+                  </pic:blipFill>
+                  <pic:spPr>
+                    <a:xfrm>
+                      <a:off x="0" y="0"/>
+                      <a:ext cx="5612130" cy="784225"/>
+                    </a:xfrm>
+                    <a:prstGeom prst="rect">
+                      <a:avLst/>
+                    </a:prstGeom>
+                  </pic:spPr>
+                </pic:pic>
+              </a:graphicData>
+            </a:graphic>
+          </wp:inline>
+        </w:drawing>
+      </w:r>
+    </w:p>
+    <w:p>
+      <w:pPr>
+        <w:rPr>
+          <w:b/>
+          <w:bCs/>
+          <w:sz w:val="36"/>
+          <w:szCs w:val="36"/>
+          <w:lang w:val="es-MX"/>
+        </w:rPr>
+      </w:pPr>
+      <w:r>
+        <w:rPr>
+          <w:b/>
+          <w:bCs/>
+          <w:sz w:val="36"/>
+          <w:szCs w:val="36"/>
+          <w:lang w:val="es-MX"/>
+        </w:rPr>
+        <w:t>Escogemos Ubuntu 18.04</w:t>
+      </w:r>
+      <w:r>
+        <w:rPr>
+          <w:b/>
+          <w:bCs/>
+          <w:sz w:val="36"/>
+          <w:szCs w:val="36"/>
+          <w:lang w:val="es-MX"/>
+        </w:rPr>
+        <w:t xml:space="preserve"> de 64 bits</w:t>
+      </w:r>
+    </w:p>
+    <w:p>
+      <w:pPr>
+        <w:rPr>
+          <w:b/>
+          <w:bCs/>
+          <w:sz w:val="36"/>
+          <w:szCs w:val="36"/>
+          <w:lang w:val="es-MX"/>
+        </w:rPr>
+      </w:pPr>
+      <w:r>
+        <w:rPr>
+          <w:b/>
+          <w:bCs/>
+          <w:sz w:val="36"/>
+          <w:szCs w:val="36"/>
+          <w:lang w:val="es-MX"/>
+        </w:rPr>
+        <w:lastRenderedPageBreak/>
+        <w:drawing>
+          <wp:inline distT="0" distB="0" distL="0" distR="0" wp14:anchorId="2E3CC812" wp14:editId="44A5FF2C">
+            <wp:extent cx="5612130" cy="3157855"/>
+            <wp:effectExtent l="0" t="0" r="7620" b="4445"/>
+            <wp:docPr id="3" name="Imagen 3" descr="Captura de pantalla de computadora&#10;&#10;Descripción generada automáticamente"/>
+            <wp:cNvGraphicFramePr>
+              <a:graphicFrameLocks xmlns:a="http://schemas.openxmlformats.org/drawingml/2006/main" noChangeAspect="1"/>
+            </wp:cNvGraphicFramePr>
+            <a:graphic xmlns:a="http://schemas.openxmlformats.org/drawingml/2006/main">
+              <a:graphicData uri="http://schemas.openxmlformats.org/drawingml/2006/picture">
+                <pic:pic xmlns:pic="http://schemas.openxmlformats.org/drawingml/2006/picture">
+                  <pic:nvPicPr>
+                    <pic:cNvPr id="3" name="Imagen 3" descr="Captura de pantalla de computadora&#10;&#10;Descripción generada automáticamente"/>
+                    <pic:cNvPicPr/>
+                  </pic:nvPicPr>
+                  <pic:blipFill>
+                    <a:blip r:embed="rId6"/>
+                    <a:stretch>
+                      <a:fillRect/>
+                    </a:stretch>
+                  </pic:blipFill>
+                  <pic:spPr>
+                    <a:xfrm>
+                      <a:off x="0" y="0"/>
+                      <a:ext cx="5612130" cy="3157855"/>
+                    </a:xfrm>
+                    <a:prstGeom prst="rect">
+                      <a:avLst/>
+                    </a:prstGeom>
+                  </pic:spPr>
+                </pic:pic>
+              </a:graphicData>
+            </a:graphic>
+          </wp:inline>
+        </w:drawing>
+      </w:r>
+    </w:p>
+    <w:p>
+      <w:pPr>
+        <w:rPr>
+          <w:b/>
+          <w:bCs/>
+          <w:sz w:val="36"/>
+          <w:szCs w:val="36"/>
+          <w:lang w:val="es-MX"/>
+        </w:rPr>
+      </w:pPr>
+      <w:r>
+        <w:rPr>
+          <w:b/>
+          <w:bCs/>
+          <w:sz w:val="36"/>
+          <w:szCs w:val="36"/>
+          <w:lang w:val="es-MX"/>
+        </w:rPr>
+        <w:t>Escogemos una instancia de 12 micros que seria la free tier</w:t>
+      </w:r>
+    </w:p>
+    <w:p>
+      <w:pPr>
+        <w:rPr>
+          <w:b/>
+          <w:bCs/>
+          <w:sz w:val="36"/>
+          <w:szCs w:val="36"/>
+          <w:lang w:val="es-MX"/>
+        </w:rPr>
+      </w:pPr>
+      <w:r>
+        <w:rPr>
+          <w:b/>
+          <w:bCs/>
+          <w:sz w:val="36"/>
+          <w:szCs w:val="36"/>
+          <w:lang w:val="es-MX"/>
+        </w:rPr>
+        <w:drawing>
+          <wp:inline distT="0" distB="0" distL="0" distR="0" wp14:anchorId="1E32C819" wp14:editId="66059F52">
+            <wp:extent cx="5612130" cy="3164205"/>
+            <wp:effectExtent l="0" t="0" r="7620" b="0"/>
+            <wp:docPr id="4" name="Imagen 4" descr="Una captura de pantalla de una computadora&#10;&#10;Descripción generada automáticamente"/>
+            <wp:cNvGraphicFramePr>
+              <a:graphicFrameLocks xmlns:a="http://schemas.openxmlformats.org/drawingml/2006/main" noChangeAspect="1"/>
+            </wp:cNvGraphicFramePr>
+            <a:graphic xmlns:a="http://schemas.openxmlformats.org/drawingml/2006/main">
+              <a:graphicData uri="http://schemas.openxmlformats.org/drawingml/2006/picture">
+                <pic:pic xmlns:pic="http://schemas.openxmlformats.org/drawingml/2006/picture">
+                  <pic:nvPicPr>
+                    <pic:cNvPr id="4" name="Imagen 4" descr="Una captura de pantalla de una computadora&#10;&#10;Descripción generada automáticamente"/>
+                    <pic:cNvPicPr/>
+                  </pic:nvPicPr>
+                  <pic:blipFill>
+                    <a:blip r:embed="rId7"/>
+                    <a:stretch>
+                      <a:fillRect/>
+                    </a:stretch>
+                  </pic:blipFill>
+                  <pic:spPr>
+                    <a:xfrm>
+                      <a:off x="0" y="0"/>
+                      <a:ext cx="5612130" cy="3164205"/>
+                    </a:xfrm>
+                    <a:prstGeom prst="rect">
+                      <a:avLst/>
+                    </a:prstGeom>
+                  </pic:spPr>
+                </pic:pic>
+              </a:graphicData>
+            </a:graphic>
+          </wp:inline>
+        </w:drawing>
+      </w:r>
+    </w:p>
+    <w:p>
+      <w:pPr>
+        <w:rPr>
+          <w:b/>
+          <w:bCs/>
+          <w:sz w:val="36"/>
+          <w:szCs w:val="36"/>
+          <w:lang w:val="es-MX"/>
+        </w:rPr>
+      </w:pPr>
+      <w:r>
+        <w:rPr>
+          <w:b/>
+          <w:bCs/>
+          <w:sz w:val="36"/>
+          <w:szCs w:val="36"/>
+          <w:lang w:val="es-MX"/>
+        </w:rPr>
+        <w:t>En esta parte solo le damos continuar</w:t>
+      </w:r>
+    </w:p>
+    <w:p>
+      <w:pPr>
+        <w:rPr>
+          <w:b/>
+          <w:bCs/>
+          <w:sz w:val="36"/>
+          <w:szCs w:val="36"/>
+          <w:lang w:val="es-MX"/>
+        </w:rPr>
+      </w:pPr>
+      <w:r>
+        <w:rPr>
+          <w:b/>
+          <w:bCs/>
+          <w:sz w:val="36"/>
+          <w:szCs w:val="36"/>
+          <w:lang w:val="es-MX"/>
+        </w:rPr>
+        <w:lastRenderedPageBreak/>
+        <w:drawing>
+          <wp:inline distT="0" distB="0" distL="0" distR="0" wp14:anchorId="01AD31C8" wp14:editId="2C673EF7">
+            <wp:extent cx="5612130" cy="3155315"/>
+            <wp:effectExtent l="0" t="0" r="7620" b="6985"/>
+            <wp:docPr id="5" name="Imagen 5" descr="Una captura de pantalla de una computadora&#10;&#10;Descripción generada automáticamente"/>
+            <wp:cNvGraphicFramePr>
+              <a:graphicFrameLocks xmlns:a="http://schemas.openxmlformats.org/drawingml/2006/main" noChangeAspect="1"/>
+            </wp:cNvGraphicFramePr>
+            <a:graphic xmlns:a="http://schemas.openxmlformats.org/drawingml/2006/main">
+              <a:graphicData uri="http://schemas.openxmlformats.org/drawingml/2006/picture">
+                <pic:pic xmlns:pic="http://schemas.openxmlformats.org/drawingml/2006/picture">
+                  <pic:nvPicPr>
+                    <pic:cNvPr id="5" name="Imagen 5" descr="Una captura de pantalla de una computadora&#10;&#10;Descripción generada automáticamente"/>
+                    <pic:cNvPicPr/>
+                  </pic:nvPicPr>
+                  <pic:blipFill>
+                    <a:blip r:embed="rId8"/>
+                    <a:stretch>
+                      <a:fillRect/>
+                    </a:stretch>
+                  </pic:blipFill>
+                  <pic:spPr>
+                    <a:xfrm>
+                      <a:off x="0" y="0"/>
+                      <a:ext cx="5612130" cy="3155315"/>
+                    </a:xfrm>
+                    <a:prstGeom prst="rect">
+                      <a:avLst/>
+                    </a:prstGeom>
+                  </pic:spPr>
+                </pic:pic>
+              </a:graphicData>
+            </a:graphic>
+          </wp:inline>
+        </w:drawing>
+      </w:r>
+    </w:p>
+    <w:p>
+      <w:pPr>
+        <w:rPr>
+          <w:b/>
+          <w:bCs/>
+          <w:sz w:val="36"/>
+          <w:szCs w:val="36"/>
+          <w:lang w:val="es-MX"/>
+        </w:rPr>
+      </w:pPr>
+      <w:r>
+        <w:rPr>
+          <w:b/>
+          <w:bCs/>
+          <w:sz w:val="36"/>
+          <w:szCs w:val="36"/>
+          <w:lang w:val="es-MX"/>
+        </w:rPr>
+        <w:t>En este paso solo escogemos el espacio de la maquina en mi caso 10GB</w:t>
+      </w:r>
+      <w:r>
+        <w:rPr>
+          <w:b/>
+          <w:bCs/>
+          <w:sz w:val="36"/>
+          <w:szCs w:val="36"/>
+          <w:lang w:val="es-MX"/>
+        </w:rPr>
+        <w:t xml:space="preserve"> y continuamos</w:t>
+      </w:r>
+    </w:p>
+    <w:p>
+      <w:pPr>
+        <w:rPr>
+          <w:b/>
+          <w:bCs/>
+          <w:sz w:val="36"/>
+          <w:szCs w:val="36"/>
+          <w:lang w:val="es-MX"/>
+        </w:rPr>
+      </w:pPr>
+      <w:r>
+        <w:rPr>
+          <w:b/>
+          <w:bCs/>
+          <w:sz w:val="36"/>
+          <w:szCs w:val="36"/>
+          <w:lang w:val="es-MX"/>
+        </w:rPr>
+        <w:drawing>
+          <wp:inline distT="0" distB="0" distL="0" distR="0" wp14:anchorId="3954EFE6" wp14:editId="79819232">
+            <wp:extent cx="5612130" cy="3155315"/>
+            <wp:effectExtent l="0" t="0" r="7620" b="6985"/>
+            <wp:docPr id="6" name="Imagen 6" descr="Una captura de pantalla de una computadora&#10;&#10;Descripción generada automáticamente"/>
+            <wp:cNvGraphicFramePr>
+              <a:graphicFrameLocks xmlns:a="http://schemas.openxmlformats.org/drawingml/2006/main" noChangeAspect="1"/>
+            </wp:cNvGraphicFramePr>
+            <a:graphic xmlns:a="http://schemas.openxmlformats.org/drawingml/2006/main">
+              <a:graphicData uri="http://schemas.openxmlformats.org/drawingml/2006/picture">
+                <pic:pic xmlns:pic="http://schemas.openxmlformats.org/drawingml/2006/picture">
+                  <pic:nvPicPr>
+                    <pic:cNvPr id="6" name="Imagen 6" descr="Una captura de pantalla de una computadora&#10;&#10;Descripción generada automáticamente"/>
+                    <pic:cNvPicPr/>
+                  </pic:nvPicPr>
+                  <pic:blipFill>
+                    <a:blip r:embed="rId9"/>
+                    <a:stretch>
+                      <a:fillRect/>
+                    </a:stretch>
+                  </pic:blipFill>
+                  <pic:spPr>
+                    <a:xfrm>
+                      <a:off x="0" y="0"/>
+                      <a:ext cx="5612130" cy="3155315"/>
+                    </a:xfrm>
+                    <a:prstGeom prst="rect">
+                      <a:avLst/>
+                    </a:prstGeom>
+                  </pic:spPr>
+                </pic:pic>
+              </a:graphicData>
+            </a:graphic>
+          </wp:inline>
+        </w:drawing>
+      </w:r>
+    </w:p>
+    <w:p>
+      <w:pPr>
+        <w:rPr>
+          <w:b/>
+          <w:bCs/>
+          <w:sz w:val="36"/>
+          <w:szCs w:val="36"/>
+          <w:lang w:val="es-MX"/>
+        </w:rPr>
+      </w:pPr>
+      <w:r>
+        <w:rPr>
+          <w:b/>
+          <w:bCs/>
+          <w:sz w:val="36"/>
+          <w:szCs w:val="36"/>
+          <w:lang w:val="es-MX"/>
+        </w:rPr>
+        <w:t>Esta parte de tags la omitimos y continuamos</w:t>
+      </w:r>
+    </w:p>
+    <w:p>
+      <w:pPr>
+        <w:rPr>
+          <w:b/>
+          <w:bCs/>
+          <w:sz w:val="36"/>
+          <w:szCs w:val="36"/>
+          <w:lang w:val="es-MX"/>
+        </w:rPr>
+      </w:pPr>
+      <w:r>
+        <w:rPr>
+          <w:b/>
+          <w:bCs/>
+          <w:sz w:val="36"/>
+          <w:szCs w:val="36"/>
+          <w:lang w:val="es-MX"/>
+        </w:rPr>
+        <w:lastRenderedPageBreak/>
+        <w:drawing>
+          <wp:inline distT="0" distB="0" distL="0" distR="0" wp14:anchorId="09A24522" wp14:editId="7138034C">
+            <wp:extent cx="5612130" cy="3155315"/>
+            <wp:effectExtent l="0" t="0" r="7620" b="6985"/>
+            <wp:docPr id="7" name="Imagen 7" descr="Captura de pantalla de computadora&#10;&#10;Descripción generada automáticamente"/>
+            <wp:cNvGraphicFramePr>
+              <a:graphicFrameLocks xmlns:a="http://schemas.openxmlformats.org/drawingml/2006/main" noChangeAspect="1"/>
+            </wp:cNvGraphicFramePr>
+            <a:graphic xmlns:a="http://schemas.openxmlformats.org/drawingml/2006/main">
+              <a:graphicData uri="http://schemas.openxmlformats.org/drawingml/2006/picture">
+                <pic:pic xmlns:pic="http://schemas.openxmlformats.org/drawingml/2006/picture">
+                  <pic:nvPicPr>
+                    <pic:cNvPr id="7" name="Imagen 7" descr="Captura de pantalla de computadora&#10;&#10;Descripción generada automáticamente"/>
+                    <pic:cNvPicPr/>
+                  </pic:nvPicPr>
+                  <pic:blipFill>
+                    <a:blip r:embed="rId10"/>
+                    <a:stretch>
+                      <a:fillRect/>
+                    </a:stretch>
+                  </pic:blipFill>
+                  <pic:spPr>
+                    <a:xfrm>
+                      <a:off x="0" y="0"/>
+                      <a:ext cx="5612130" cy="3155315"/>
+                    </a:xfrm>
+                    <a:prstGeom prst="rect">
+                      <a:avLst/>
+                    </a:prstGeom>
+                  </pic:spPr>
+                </pic:pic>
+              </a:graphicData>
+            </a:graphic>
+          </wp:inline>
+        </w:drawing>
+      </w:r>
+    </w:p>
+    <w:p>
+      <w:pPr>
+        <w:rPr>
+          <w:rFonts w:ascii="Arial" w:hAnsi="Arial" w:cs="Arial"/>
+          <w:b/>
+          <w:bCs/>
+          <w:color w:val="444444"/>
+          <w:sz w:val="36"/>
+          <w:szCs w:val="36"/>
+          <w:shd w:val="clear" w:color="auto" w:fill="FFFFFF"/>
+        </w:rPr>
+      </w:pPr>
+      <w:r>
+        <w:rPr>
+          <w:b/>
+          <w:bCs/>
+          <w:sz w:val="36"/>
+          <w:szCs w:val="36"/>
+          <w:lang w:val="es-MX"/>
+        </w:rPr>
+        <w:t xml:space="preserve">En este paso creamos un </w:t>
+      </w:r>
+      <w:r>
+        <w:rPr>
+          <w:b/>
+          <w:bCs/>
+          <w:sz w:val="36"/>
+          <w:szCs w:val="36"/>
+        </w:rPr>
+        <w:t>Security Group</w:t>
+      </w:r>
+      <w:r>
+        <w:rPr>
+          <w:rFonts w:ascii="Arial" w:hAnsi="Arial" w:cs="Arial"/>
+          <w:b/>
+          <w:bCs/>
+          <w:color w:val="444444"/>
+          <w:sz w:val="36"/>
+          <w:szCs w:val="36"/>
+          <w:shd w:val="clear" w:color="auto" w:fill="FFFFFF"/>
+        </w:rPr>
+        <w:t xml:space="preserve"> </w:t>
+      </w:r>
+      <w:r>
+        <w:rPr>
+          <w:rFonts w:ascii="Arial" w:hAnsi="Arial" w:cs="Arial"/>
+          <w:b/>
+          <w:bCs/>
+          <w:color w:val="444444"/>
+          <w:sz w:val="36"/>
+          <w:szCs w:val="36"/>
+          <w:shd w:val="clear" w:color="auto" w:fill="FFFFFF"/>
+        </w:rPr>
+        <w:t xml:space="preserve">nuevo </w:t>
+      </w:r>
+      <w:r>
+        <w:rPr>
+          <w:rFonts w:ascii="Arial" w:hAnsi="Arial" w:cs="Arial"/>
+          <w:b/>
+          <w:bCs/>
+          <w:color w:val="444444"/>
+          <w:sz w:val="36"/>
+          <w:szCs w:val="36"/>
+          <w:shd w:val="clear" w:color="auto" w:fill="FFFFFF"/>
+        </w:rPr>
+        <w:t>para configurarlo después en mi caso le colocare de nombre taller1</w:t>
+      </w:r>
+      <w:r>
+        <w:rPr>
+          <w:rFonts w:ascii="Arial" w:hAnsi="Arial" w:cs="Arial"/>
+          <w:b/>
+          <w:bCs/>
+          <w:color w:val="444444"/>
+          <w:sz w:val="36"/>
+          <w:szCs w:val="36"/>
+          <w:shd w:val="clear" w:color="auto" w:fill="FFFFFF"/>
+        </w:rPr>
+        <w:t xml:space="preserve"> y le damos continuar ignoramos la advertencia de aws ya que lo configuraremos después</w:t>
+      </w:r>
+    </w:p>
+    <w:p>
+      <w:pPr>
+        <w:rPr>
+          <w:rFonts w:ascii="Arial" w:hAnsi="Arial" w:cs="Arial"/>
+          <w:b/>
+          <w:bCs/>
+          <w:color w:val="444444"/>
+          <w:sz w:val="36"/>
+          <w:szCs w:val="36"/>
+          <w:shd w:val="clear" w:color="auto" w:fill="FFFFFF"/>
+        </w:rPr>
+      </w:pPr>
+      <w:r>
+        <w:rPr>
+          <w:rFonts w:ascii="Arial" w:hAnsi="Arial" w:cs="Arial"/>
+          <w:b/>
+          <w:bCs/>
+          <w:color w:val="444444"/>
+          <w:sz w:val="36"/>
+          <w:szCs w:val="36"/>
+          <w:shd w:val="clear" w:color="auto" w:fill="FFFFFF"/>
+        </w:rPr>
+        <w:drawing>
+          <wp:inline distT="0" distB="0" distL="0" distR="0" wp14:anchorId="7B52526C" wp14:editId="3989FFDA">
+            <wp:extent cx="5612130" cy="3155315"/>
+            <wp:effectExtent l="0" t="0" r="7620" b="6985"/>
+            <wp:docPr id="8" name="Imagen 8" descr="Una captura de pantalla de una computadora&#10;&#10;Descripción generada automáticamente"/>
+            <wp:cNvGraphicFramePr>
+              <a:graphicFrameLocks xmlns:a="http://schemas.openxmlformats.org/drawingml/2006/main" noChangeAspect="1"/>
+            </wp:cNvGraphicFramePr>
+            <a:graphic xmlns:a="http://schemas.openxmlformats.org/drawingml/2006/main">
+              <a:graphicData uri="http://schemas.openxmlformats.org/drawingml/2006/picture">
+                <pic:pic xmlns:pic="http://schemas.openxmlformats.org/drawingml/2006/picture">
+                  <pic:nvPicPr>
+                    <pic:cNvPr id="8" name="Imagen 8" descr="Una captura de pantalla de una computadora&#10;&#10;Descripción generada automáticamente"/>
+                    <pic:cNvPicPr/>
+                  </pic:nvPicPr>
+                  <pic:blipFill>
+                    <a:blip r:embed="rId11"/>
+                    <a:stretch>
+                      <a:fillRect/>
+                    </a:stretch>
+                  </pic:blipFill>
+                  <pic:spPr>
+                    <a:xfrm>
+                      <a:off x="0" y="0"/>
+                      <a:ext cx="5612130" cy="3155315"/>
+                    </a:xfrm>
+                    <a:prstGeom prst="rect">
+                      <a:avLst/>
+                    </a:prstGeom>
+                  </pic:spPr>
+                </pic:pic>
+              </a:graphicData>
+            </a:graphic>
+          </wp:inline>
+        </w:drawing>
+      </w:r>
+    </w:p>
+    <w:p>
+      <w:pPr>
+        <w:rPr>
+          <w:rFonts w:ascii="Arial" w:hAnsi="Arial" w:cs="Arial"/>
+          <w:b/>
+          <w:bCs/>
+          <w:color w:val="444444"/>
+          <w:sz w:val="36"/>
+          <w:szCs w:val="36"/>
+          <w:shd w:val="clear" w:color="auto" w:fill="FFFFFF"/>
+        </w:rPr>
+      </w:pPr>
+      <w:r>
+        <w:rPr>
+          <w:rFonts w:ascii="Arial" w:hAnsi="Arial" w:cs="Arial"/>
+          <w:b/>
+          <w:bCs/>
+          <w:color w:val="444444"/>
+          <w:sz w:val="36"/>
+          <w:szCs w:val="36"/>
+          <w:shd w:val="clear" w:color="auto" w:fill="FFFFFF"/>
+        </w:rPr>
+        <w:lastRenderedPageBreak/>
+        <w:t>En este paso nos vuelve a advertir, pero sabemos que lo haremos ahora aquí también revisamos la configuración para que todo este correcto e iniciamos la instancia</w:t>
+      </w:r>
+    </w:p>
+    <w:p>
+      <w:pPr>
+        <w:rPr>
+          <w:rFonts w:ascii="Arial" w:hAnsi="Arial" w:cs="Arial"/>
+          <w:b/>
+          <w:bCs/>
+          <w:color w:val="444444"/>
+          <w:sz w:val="36"/>
+          <w:szCs w:val="36"/>
+          <w:shd w:val="clear" w:color="auto" w:fill="FFFFFF"/>
+        </w:rPr>
+      </w:pPr>
+      <w:r>
+        <w:rPr>
+          <w:rFonts w:ascii="Arial" w:hAnsi="Arial" w:cs="Arial"/>
+          <w:b/>
+          <w:bCs/>
+          <w:color w:val="444444"/>
+          <w:sz w:val="36"/>
+          <w:szCs w:val="36"/>
+          <w:shd w:val="clear" w:color="auto" w:fill="FFFFFF"/>
+        </w:rPr>
+        <w:drawing>
+          <wp:inline distT="0" distB="0" distL="0" distR="0" wp14:anchorId="723F240C" wp14:editId="6B227865">
+            <wp:extent cx="5612130" cy="3155315"/>
+            <wp:effectExtent l="0" t="0" r="7620" b="6985"/>
+            <wp:docPr id="9" name="Imagen 9" descr="Una captura de pantalla de una computadora&#10;&#10;Descripción generada automáticamente"/>
+            <wp:cNvGraphicFramePr>
+              <a:graphicFrameLocks xmlns:a="http://schemas.openxmlformats.org/drawingml/2006/main" noChangeAspect="1"/>
+            </wp:cNvGraphicFramePr>
+            <a:graphic xmlns:a="http://schemas.openxmlformats.org/drawingml/2006/main">
+              <a:graphicData uri="http://schemas.openxmlformats.org/drawingml/2006/picture">
+                <pic:pic xmlns:pic="http://schemas.openxmlformats.org/drawingml/2006/picture">
+                  <pic:nvPicPr>
+                    <pic:cNvPr id="9" name="Imagen 9" descr="Una captura de pantalla de una computadora&#10;&#10;Descripción generada automáticamente"/>
+                    <pic:cNvPicPr/>
+                  </pic:nvPicPr>
+                  <pic:blipFill>
+                    <a:blip r:embed="rId12"/>
+                    <a:stretch>
+                      <a:fillRect/>
+                    </a:stretch>
+                  </pic:blipFill>
+                  <pic:spPr>
+                    <a:xfrm>
+                      <a:off x="0" y="0"/>
+                      <a:ext cx="5612130" cy="3155315"/>
+                    </a:xfrm>
+                    <a:prstGeom prst="rect">
+                      <a:avLst/>
+                    </a:prstGeom>
+                  </pic:spPr>
+                </pic:pic>
+              </a:graphicData>
+            </a:graphic>
+          </wp:inline>
+        </w:drawing>
+      </w:r>
+    </w:p>
+    <w:p>
+      <w:pPr>
+        <w:rPr>
+          <w:rFonts w:ascii="Arial" w:hAnsi="Arial" w:cs="Arial"/>
+          <w:b/>
+          <w:bCs/>
+          <w:color w:val="444444"/>
+          <w:sz w:val="36"/>
+          <w:szCs w:val="36"/>
+          <w:shd w:val="clear" w:color="auto" w:fill="FFFFFF"/>
+        </w:rPr>
+      </w:pPr>
+      <w:r>
+        <w:rPr>
+          <w:rFonts w:ascii="Arial" w:hAnsi="Arial" w:cs="Arial"/>
+          <w:b/>
+          <w:bCs/>
+          <w:color w:val="444444"/>
+          <w:sz w:val="36"/>
+          <w:szCs w:val="36"/>
+          <w:shd w:val="clear" w:color="auto" w:fill="FFFFFF"/>
+        </w:rPr>
+        <w:t>Nos dará a escoger o crear una key para ingresar al server en mi caso ya tengo una solo escogeré esa si no se tiene se debe crear</w:t>
+      </w:r>
+    </w:p>
+    <w:p>
+      <w:pPr>
+        <w:rPr>
+          <w:rFonts w:ascii="Arial" w:hAnsi="Arial" w:cs="Arial"/>
+          <w:b/>
+          <w:bCs/>
+          <w:color w:val="444444"/>
+          <w:sz w:val="36"/>
+          <w:szCs w:val="36"/>
+          <w:shd w:val="clear" w:color="auto" w:fill="FFFFFF"/>
+        </w:rPr>
+      </w:pPr>
+      <w:r>
+        <w:rPr>
+          <w:rFonts w:ascii="Arial" w:hAnsi="Arial" w:cs="Arial"/>
+          <w:b/>
+          <w:bCs/>
+          <w:color w:val="444444"/>
+          <w:sz w:val="36"/>
+          <w:szCs w:val="36"/>
+          <w:shd w:val="clear" w:color="auto" w:fill="FFFFFF"/>
+        </w:rPr>
+        <w:lastRenderedPageBreak/>
+        <w:drawing>
+          <wp:inline distT="0" distB="0" distL="0" distR="0" wp14:anchorId="5770ABE7" wp14:editId="1A23C8DC">
+            <wp:extent cx="5612130" cy="3155315"/>
+            <wp:effectExtent l="0" t="0" r="7620" b="6985"/>
+            <wp:docPr id="10" name="Imagen 10" descr="Captura de pantalla de computadora&#10;&#10;Descripción generada automáticamente"/>
+            <wp:cNvGraphicFramePr>
+              <a:graphicFrameLocks xmlns:a="http://schemas.openxmlformats.org/drawingml/2006/main" noChangeAspect="1"/>
+            </wp:cNvGraphicFramePr>
+            <a:graphic xmlns:a="http://schemas.openxmlformats.org/drawingml/2006/main">
+              <a:graphicData uri="http://schemas.openxmlformats.org/drawingml/2006/picture">
+                <pic:pic xmlns:pic="http://schemas.openxmlformats.org/drawingml/2006/picture">
+                  <pic:nvPicPr>
+                    <pic:cNvPr id="10" name="Imagen 10" descr="Captura de pantalla de computadora&#10;&#10;Descripción generada automáticamente"/>
+                    <pic:cNvPicPr/>
+                  </pic:nvPicPr>
+                  <pic:blipFill>
+                    <a:blip r:embed="rId13"/>
+                    <a:stretch>
+                      <a:fillRect/>
+                    </a:stretch>
+                  </pic:blipFill>
+                  <pic:spPr>
+                    <a:xfrm>
+                      <a:off x="0" y="0"/>
+                      <a:ext cx="5612130" cy="3155315"/>
+                    </a:xfrm>
+                    <a:prstGeom prst="rect">
+                      <a:avLst/>
+                    </a:prstGeom>
+                  </pic:spPr>
+                </pic:pic>
+              </a:graphicData>
+            </a:graphic>
+          </wp:inline>
+        </w:drawing>
+      </w:r>
+    </w:p>
+    <w:p>
+      <w:pPr>
+        <w:rPr>
+          <w:rFonts w:ascii="Arial" w:hAnsi="Arial" w:cs="Arial"/>
+          <w:b/>
+          <w:bCs/>
+          <w:color w:val="444444"/>
+          <w:sz w:val="36"/>
+          <w:szCs w:val="36"/>
+          <w:shd w:val="clear" w:color="auto" w:fill="FFFFFF"/>
+        </w:rPr>
+      </w:pPr>
+      <w:r>
+        <w:rPr>
+          <w:rFonts w:ascii="Arial" w:hAnsi="Arial" w:cs="Arial"/>
+          <w:b/>
+          <w:bCs/>
+          <w:color w:val="444444"/>
+          <w:sz w:val="36"/>
+          <w:szCs w:val="36"/>
+          <w:shd w:val="clear" w:color="auto" w:fill="FFFFFF"/>
+        </w:rPr>
+        <w:t>Nuestra instancia estaría completa</w:t>
+      </w:r>
+    </w:p>
+    <w:p>
+      <w:pPr>
+        <w:rPr>
+          <w:rFonts w:ascii="Arial" w:hAnsi="Arial" w:cs="Arial"/>
+          <w:b/>
+          <w:bCs/>
+          <w:color w:val="444444"/>
+          <w:sz w:val="36"/>
+          <w:szCs w:val="36"/>
+          <w:shd w:val="clear" w:color="auto" w:fill="FFFFFF"/>
+        </w:rPr>
+      </w:pPr>
+      <w:r>
+        <w:rPr>
+          <w:rFonts w:ascii="Arial" w:hAnsi="Arial" w:cs="Arial"/>
+          <w:b/>
+          <w:bCs/>
+          <w:color w:val="444444"/>
+          <w:sz w:val="36"/>
+          <w:szCs w:val="36"/>
+          <w:shd w:val="clear" w:color="auto" w:fill="FFFFFF"/>
+        </w:rPr>
+        <w:drawing>
+          <wp:inline distT="0" distB="0" distL="0" distR="0" wp14:anchorId="745ED36D" wp14:editId="3AEB5FCD">
+            <wp:extent cx="5612130" cy="3155315"/>
+            <wp:effectExtent l="0" t="0" r="7620" b="6985"/>
+            <wp:docPr id="12" name="Imagen 12" descr="Captura de pantalla de computadora&#10;&#10;Descripción generada automáticamente"/>
+            <wp:cNvGraphicFramePr>
+              <a:graphicFrameLocks xmlns:a="http://schemas.openxmlformats.org/drawingml/2006/main" noChangeAspect="1"/>
+            </wp:cNvGraphicFramePr>
+            <a:graphic xmlns:a="http://schemas.openxmlformats.org/drawingml/2006/main">
+              <a:graphicData uri="http://schemas.openxmlformats.org/drawingml/2006/picture">
+                <pic:pic xmlns:pic="http://schemas.openxmlformats.org/drawingml/2006/picture">
+                  <pic:nvPicPr>
+                    <pic:cNvPr id="12" name="Imagen 12" descr="Captura de pantalla de computadora&#10;&#10;Descripción generada automáticamente"/>
+                    <pic:cNvPicPr/>
+                  </pic:nvPicPr>
+                  <pic:blipFill>
+                    <a:blip r:embed="rId14"/>
+                    <a:stretch>
+                      <a:fillRect/>
+                    </a:stretch>
+                  </pic:blipFill>
+                  <pic:spPr>
+                    <a:xfrm>
+                      <a:off x="0" y="0"/>
+                      <a:ext cx="5612130" cy="3155315"/>
+                    </a:xfrm>
+                    <a:prstGeom prst="rect">
+                      <a:avLst/>
+                    </a:prstGeom>
+                  </pic:spPr>
+                </pic:pic>
+              </a:graphicData>
+            </a:graphic>
+          </wp:inline>
+        </w:drawing>
+      </w:r>
+    </w:p>
+    <w:p>
+      <w:pPr>
+        <w:rPr>
+          <w:rFonts w:ascii="Arial" w:hAnsi="Arial" w:cs="Arial"/>
+          <w:b/>
+          <w:bCs/>
+          <w:color w:val="444444"/>
+          <w:sz w:val="36"/>
+          <w:szCs w:val="36"/>
+          <w:shd w:val="clear" w:color="auto" w:fill="FFFFFF"/>
+        </w:rPr>
+      </w:pPr>
+      <w:r>
+        <w:rPr>
+          <w:rFonts w:ascii="Arial" w:hAnsi="Arial" w:cs="Arial"/>
+          <w:b/>
+          <w:bCs/>
+          <w:color w:val="444444"/>
+          <w:sz w:val="36"/>
+          <w:szCs w:val="36"/>
+          <w:shd w:val="clear" w:color="auto" w:fill="FFFFFF"/>
+        </w:rPr>
+        <w:t>Aquí podemos ver que está corriendo y ya estaría lista y pasamos al siguiente paso</w:t>
+      </w:r>
+    </w:p>
+    <w:p>
+      <w:pPr>
+        <w:rPr>
+          <w:b/>
+          <w:bCs/>
+          <w:sz w:val="36"/>
+          <w:szCs w:val="36"/>
+          <w:lang w:val="es-MX"/>
+        </w:rPr>
+      </w:pPr>
+    </w:p>
+    <w:p>
+      <w:pPr>
+        <w:rPr>
+          <w:b/>
+          <w:bCs/>
+          <w:sz w:val="36"/>
+          <w:szCs w:val="36"/>
+          <w:lang w:val="es-MX"/>
+        </w:rPr>
+      </w:pPr>
+      <w:r>
+        <w:rPr>
+          <w:b/>
+          <w:bCs/>
+          <w:sz w:val="36"/>
+          <w:szCs w:val="36"/>
+          <w:lang w:val="es-MX"/>
+        </w:rPr>
+        <w:lastRenderedPageBreak/>
+        <w:t xml:space="preserve">- </w:t>
+      </w:r>
+      <w:r>
+        <w:rPr>
+          <w:b/>
+          <w:bCs/>
+          <w:sz w:val="36"/>
+          <w:szCs w:val="36"/>
+          <w:lang w:val="es-MX"/>
+        </w:rPr>
+        <w:t>C</w:t>
+      </w:r>
+      <w:r>
+        <w:rPr>
+          <w:b/>
+          <w:bCs/>
+          <w:sz w:val="36"/>
+          <w:szCs w:val="36"/>
+          <w:lang w:val="es-MX"/>
+        </w:rPr>
+        <w:t>onfiguración</w:t>
+      </w:r>
+      <w:r>
+        <w:rPr>
+          <w:b/>
+          <w:bCs/>
+          <w:sz w:val="36"/>
+          <w:szCs w:val="36"/>
+          <w:lang w:val="es-MX"/>
+        </w:rPr>
+        <w:t xml:space="preserve"> del S.G (Imagen y </w:t>
+      </w:r>
+      <w:r>
+        <w:rPr>
+          <w:b/>
+          <w:bCs/>
+          <w:sz w:val="36"/>
+          <w:szCs w:val="36"/>
+          <w:lang w:val="es-MX"/>
+        </w:rPr>
+        <w:t>descripción</w:t>
+      </w:r>
+      <w:r>
+        <w:rPr>
+          <w:b/>
+          <w:bCs/>
+          <w:sz w:val="36"/>
+          <w:szCs w:val="36"/>
+          <w:lang w:val="es-MX"/>
+        </w:rPr>
+        <w:t>)</w:t>
+      </w:r>
+    </w:p>
+    <w:p>
+      <w:pPr>
+        <w:rPr>
+          <w:b/>
+          <w:bCs/>
+          <w:sz w:val="36"/>
+          <w:szCs w:val="36"/>
+          <w:lang w:val="es-MX"/>
+        </w:rPr>
+      </w:pPr>
+      <w:r>
+        <w:rPr>
+          <w:b/>
+          <w:bCs/>
+          <w:sz w:val="36"/>
+          <w:szCs w:val="36"/>
+          <w:lang w:val="es-MX"/>
+        </w:rPr>
+        <w:drawing>
+          <wp:inline distT="0" distB="0" distL="0" distR="0" wp14:anchorId="122393DD" wp14:editId="3B3B5F14">
+            <wp:extent cx="5612130" cy="3155315"/>
+            <wp:effectExtent l="0" t="0" r="7620" b="6985"/>
+            <wp:docPr id="13" name="Imagen 13" descr="Una captura de pantalla de una computadora&#10;&#10;Descripción generada automáticamente"/>
+            <wp:cNvGraphicFramePr>
+              <a:graphicFrameLocks xmlns:a="http://schemas.openxmlformats.org/drawingml/2006/main" noChangeAspect="1"/>
+            </wp:cNvGraphicFramePr>
+            <a:graphic xmlns:a="http://schemas.openxmlformats.org/drawingml/2006/main">
+              <a:graphicData uri="http://schemas.openxmlformats.org/drawingml/2006/picture">
+                <pic:pic xmlns:pic="http://schemas.openxmlformats.org/drawingml/2006/picture">
+                  <pic:nvPicPr>
+                    <pic:cNvPr id="13" name="Imagen 13" descr="Una captura de pantalla de una computadora&#10;&#10;Descripción generada automáticamente"/>
+                    <pic:cNvPicPr/>
+                  </pic:nvPicPr>
+                  <pic:blipFill>
+                    <a:blip r:embed="rId15"/>
+                    <a:stretch>
+                      <a:fillRect/>
+                    </a:stretch>
+                  </pic:blipFill>
+                  <pic:spPr>
+                    <a:xfrm>
+                      <a:off x="0" y="0"/>
+                      <a:ext cx="5612130" cy="3155315"/>
+                    </a:xfrm>
+                    <a:prstGeom prst="rect">
+                      <a:avLst/>
+                    </a:prstGeom>
+                  </pic:spPr>
+                </pic:pic>
+              </a:graphicData>
+            </a:graphic>
+          </wp:inline>
+        </w:drawing>
+      </w:r>
+    </w:p>
+    <w:p>
+      <w:pPr>
+        <w:rPr>
+          <w:b/>
+          <w:bCs/>
+          <w:sz w:val="36"/>
+          <w:szCs w:val="36"/>
+          <w:lang w:val="es-MX"/>
+        </w:rPr>
+      </w:pPr>
+      <w:r>
+        <w:rPr>
+          <w:b/>
+          <w:bCs/>
+          <w:sz w:val="36"/>
+          <w:szCs w:val="36"/>
+          <w:lang w:val="es-MX"/>
+        </w:rPr>
+        <w:t>En el apartado del grupo de seguridad encontraremos la que creamos en el paso anterior</w:t>
+      </w:r>
+    </w:p>
+    <w:p>
+      <w:pPr>
+        <w:rPr>
+          <w:b/>
+          <w:bCs/>
+          <w:sz w:val="36"/>
+          <w:szCs w:val="36"/>
+          <w:lang w:val="es-MX"/>
+        </w:rPr>
+      </w:pPr>
+    </w:p>
+    <w:p>
+      <w:pPr>
+        <w:rPr>
+          <w:b/>
+          <w:bCs/>
+          <w:sz w:val="36"/>
+          <w:szCs w:val="36"/>
+          <w:lang w:val="es-MX"/>
+        </w:rPr>
+      </w:pPr>
+    </w:p>
+    <w:p>
+      <w:pPr>
+        <w:rPr>
+          <w:b/>
+          <w:bCs/>
+          <w:sz w:val="36"/>
+          <w:szCs w:val="36"/>
+          <w:lang w:val="es-MX"/>
+        </w:rPr>
+      </w:pPr>
+    </w:p>
+    <w:p>
+      <w:pPr>
+        <w:rPr>
+          <w:b/>
+          <w:bCs/>
+          <w:sz w:val="36"/>
+          <w:szCs w:val="36"/>
+          <w:lang w:val="es-MX"/>
+        </w:rPr>
+      </w:pPr>
+      <w:r>
+        <w:rPr>
+          <w:b/>
+          <w:bCs/>
+          <w:sz w:val="36"/>
+          <w:szCs w:val="36"/>
+          <w:lang w:val="es-MX"/>
+        </w:rPr>
+        <w:t>- Ingresar al server y hacer un (htoc)</w:t>
+      </w:r>
+    </w:p>
+    <w:p>
+      <w:pPr>
+        <w:rPr>
+          <w:b/>
+          <w:bCs/>
+          <w:sz w:val="36"/>
+          <w:szCs w:val="36"/>
+          <w:lang w:val="es-MX"/>
+        </w:rPr>
+      </w:pPr>
+      <w:r>
+        <w:rPr>
+          <w:b/>
+          <w:bCs/>
+          <w:sz w:val="36"/>
+          <w:szCs w:val="36"/>
+          <w:lang w:val="es-MX"/>
+        </w:rPr>
+        <w:t>- Subir el index.html a la instancia</w:t>
+      </w:r>
+    </w:p>
+    <w:p>
+      <w:pPr>
+        <w:rPr>
+          <w:b/>
+          <w:bCs/>
+          <w:sz w:val="36"/>
+          <w:szCs w:val="36"/>
+          <w:lang w:val="es-MX"/>
+        </w:rPr>
+      </w:pPr>
+      <w:r>
+        <w:rPr>
+          <w:b/>
+          <w:bCs/>
+          <w:sz w:val="36"/>
+          <w:szCs w:val="36"/>
+          <w:lang w:val="es-MX"/>
+        </w:rPr>
+        <w:t xml:space="preserve">- Cargar en una ip </w:t>
+      </w:r>
+      <w:r>
+        <w:rPr>
+          <w:b/>
+          <w:bCs/>
+          <w:sz w:val="36"/>
+          <w:szCs w:val="36"/>
+          <w:lang w:val="es-MX"/>
+        </w:rPr>
+        <w:t>elástica</w:t>
+      </w:r>
+      <w:r>
+        <w:rPr>
+          <w:b/>
+          <w:bCs/>
+          <w:sz w:val="36"/>
+          <w:szCs w:val="36"/>
+          <w:lang w:val="es-MX"/>
+        </w:rPr>
+        <w:t xml:space="preserve"> la </w:t>
+      </w:r>
+      <w:r>
+        <w:rPr>
+          <w:b/>
+          <w:bCs/>
+          <w:sz w:val="36"/>
+          <w:szCs w:val="36"/>
+          <w:lang w:val="es-MX"/>
+        </w:rPr>
+        <w:t>página</w:t>
+      </w:r>
+      <w:r>
+        <w:rPr>
+          <w:b/>
+          <w:bCs/>
+          <w:sz w:val="36"/>
+          <w:szCs w:val="36"/>
+          <w:lang w:val="es-MX"/>
+        </w:rPr>
+        <w:t xml:space="preserve"> web (index.html)</w:t>
       </w:r>
     </w:p>
     <w:sectPr>

</xml_diff>

<commit_message>
Cuarto commit (Termino Segundo Paso)
</commit_message>
<xml_diff>
--- a/Taller en clase BuenasPracticas.docx
+++ b/Taller en clase BuenasPracticas.docx
@@ -97,95 +97,78 @@
           <w:szCs w:val="36"/>
           <w:lang w:val="es-MX"/>
         </w:rPr>
-        <w:t xml:space="preserve">1. </w:t>
-      </w:r>
-      <w:r>
-        <w:rPr>
-          <w:b/>
-          <w:bCs/>
-          <w:sz w:val="36"/>
-          <w:szCs w:val="36"/>
-          <w:lang w:val="es-MX"/>
-        </w:rPr>
-        <w:t>Crear</w:t>
-      </w:r>
-      <w:r>
-        <w:rPr>
-          <w:b/>
-          <w:bCs/>
-          <w:sz w:val="36"/>
-          <w:szCs w:val="36"/>
-          <w:lang w:val="es-MX"/>
-        </w:rPr>
-        <w:t xml:space="preserve"> un documento word con los siguientes pasos:</w:t>
-      </w:r>
-    </w:p>
-    <w:p>
-      <w:pPr>
-        <w:rPr>
-          <w:b/>
-          <w:bCs/>
-          <w:sz w:val="36"/>
-          <w:szCs w:val="36"/>
-          <w:lang w:val="es-MX"/>
-        </w:rPr>
-      </w:pPr>
-    </w:p>
-    <w:p>
-      <w:pPr>
-        <w:rPr>
-          <w:b/>
-          <w:bCs/>
-          <w:sz w:val="36"/>
-          <w:szCs w:val="36"/>
-          <w:lang w:val="es-MX"/>
-        </w:rPr>
-      </w:pPr>
-      <w:r>
-        <w:rPr>
-          <w:b/>
-          <w:bCs/>
-          <w:sz w:val="36"/>
-          <w:szCs w:val="36"/>
-          <w:lang w:val="es-MX"/>
-        </w:rPr>
-        <w:t xml:space="preserve">- Crear y configurar un EC2 (Imagen y </w:t>
-      </w:r>
-      <w:r>
-        <w:rPr>
-          <w:b/>
-          <w:bCs/>
-          <w:sz w:val="36"/>
-          <w:szCs w:val="36"/>
-          <w:lang w:val="es-MX"/>
-        </w:rPr>
-        <w:t>descripción</w:t>
-      </w:r>
-      <w:r>
-        <w:rPr>
-          <w:b/>
-          <w:bCs/>
-          <w:sz w:val="36"/>
-          <w:szCs w:val="36"/>
-          <w:lang w:val="es-MX"/>
-        </w:rPr>
-        <w:t>)</w:t>
-      </w:r>
-    </w:p>
-    <w:p>
-      <w:pPr>
-        <w:rPr>
-          <w:b/>
-          <w:bCs/>
-          <w:sz w:val="36"/>
-          <w:szCs w:val="36"/>
-          <w:lang w:val="es-MX"/>
-        </w:rPr>
-      </w:pPr>
-      <w:r>
-        <w:rPr>
-          <w:b/>
-          <w:bCs/>
+        <w:t xml:space="preserve">1. Crear un documento </w:t>
+      </w:r>
+      <w:proofErr w:type="spellStart"/>
+      <w:r>
+        <w:rPr>
+          <w:b/>
+          <w:bCs/>
+          <w:sz w:val="36"/>
+          <w:szCs w:val="36"/>
+          <w:lang w:val="es-MX"/>
+        </w:rPr>
+        <w:t>word</w:t>
+      </w:r>
+      <w:proofErr w:type="spellEnd"/>
+      <w:r>
+        <w:rPr>
+          <w:b/>
+          <w:bCs/>
+          <w:sz w:val="36"/>
+          <w:szCs w:val="36"/>
+          <w:lang w:val="es-MX"/>
+        </w:rPr>
+        <w:t xml:space="preserve"> con los siguientes pasos:</w:t>
+      </w:r>
+    </w:p>
+    <w:p>
+      <w:pPr>
+        <w:rPr>
+          <w:b/>
+          <w:bCs/>
+          <w:sz w:val="36"/>
+          <w:szCs w:val="36"/>
+          <w:lang w:val="es-MX"/>
+        </w:rPr>
+      </w:pPr>
+    </w:p>
+    <w:p>
+      <w:pPr>
+        <w:rPr>
+          <w:b/>
+          <w:bCs/>
+          <w:sz w:val="36"/>
+          <w:szCs w:val="36"/>
+          <w:lang w:val="es-MX"/>
+        </w:rPr>
+      </w:pPr>
+      <w:r>
+        <w:rPr>
+          <w:b/>
+          <w:bCs/>
+          <w:sz w:val="36"/>
+          <w:szCs w:val="36"/>
+          <w:lang w:val="es-MX"/>
+        </w:rPr>
+        <w:t>- Crear y configurar un EC2 (Imagen y descripción)</w:t>
+      </w:r>
+    </w:p>
+    <w:p>
+      <w:pPr>
+        <w:rPr>
+          <w:b/>
+          <w:bCs/>
+          <w:sz w:val="36"/>
+          <w:szCs w:val="36"/>
+          <w:lang w:val="es-MX"/>
+        </w:rPr>
+      </w:pPr>
+      <w:r>
+        <w:rPr>
+          <w:b/>
+          <w:bCs/>
+          <w:noProof/>
           <w:sz w:val="36"/>
           <w:szCs w:val="36"/>
           <w:lang w:val="es-MX"/>
@@ -262,6 +245,7 @@
         <w:rPr>
           <w:b/>
           <w:bCs/>
+          <w:noProof/>
           <w:sz w:val="36"/>
           <w:szCs w:val="36"/>
           <w:lang w:val="es-MX"/>
@@ -348,6 +332,7 @@
         <w:rPr>
           <w:b/>
           <w:bCs/>
+          <w:noProof/>
           <w:sz w:val="36"/>
           <w:szCs w:val="36"/>
           <w:lang w:val="es-MX"/>
@@ -408,23 +393,58 @@
           <w:szCs w:val="36"/>
           <w:lang w:val="es-MX"/>
         </w:rPr>
-        <w:t>Escogemos una instancia de 12 micros que seria la free tier</w:t>
-      </w:r>
-    </w:p>
-    <w:p>
-      <w:pPr>
-        <w:rPr>
-          <w:b/>
-          <w:bCs/>
-          <w:sz w:val="36"/>
-          <w:szCs w:val="36"/>
-          <w:lang w:val="es-MX"/>
-        </w:rPr>
-      </w:pPr>
-      <w:r>
-        <w:rPr>
-          <w:b/>
-          <w:bCs/>
+        <w:t xml:space="preserve">Escogemos una instancia de 12 micros que </w:t>
+      </w:r>
+      <w:proofErr w:type="spellStart"/>
+      <w:r>
+        <w:rPr>
+          <w:b/>
+          <w:bCs/>
+          <w:sz w:val="36"/>
+          <w:szCs w:val="36"/>
+          <w:lang w:val="es-MX"/>
+        </w:rPr>
+        <w:t>seria</w:t>
+      </w:r>
+      <w:proofErr w:type="spellEnd"/>
+      <w:r>
+        <w:rPr>
+          <w:b/>
+          <w:bCs/>
+          <w:sz w:val="36"/>
+          <w:szCs w:val="36"/>
+          <w:lang w:val="es-MX"/>
+        </w:rPr>
+        <w:t xml:space="preserve"> la free </w:t>
+      </w:r>
+      <w:proofErr w:type="spellStart"/>
+      <w:r>
+        <w:rPr>
+          <w:b/>
+          <w:bCs/>
+          <w:sz w:val="36"/>
+          <w:szCs w:val="36"/>
+          <w:lang w:val="es-MX"/>
+        </w:rPr>
+        <w:t>tier</w:t>
+      </w:r>
+      <w:proofErr w:type="spellEnd"/>
+    </w:p>
+    <w:p>
+      <w:pPr>
+        <w:rPr>
+          <w:b/>
+          <w:bCs/>
+          <w:sz w:val="36"/>
+          <w:szCs w:val="36"/>
+          <w:lang w:val="es-MX"/>
+        </w:rPr>
+      </w:pPr>
+      <w:r>
+        <w:rPr>
+          <w:b/>
+          <w:bCs/>
+          <w:noProof/>
           <w:sz w:val="36"/>
           <w:szCs w:val="36"/>
           <w:lang w:val="es-MX"/>
@@ -501,6 +521,7 @@
         <w:rPr>
           <w:b/>
           <w:bCs/>
+          <w:noProof/>
           <w:sz w:val="36"/>
           <w:szCs w:val="36"/>
           <w:lang w:val="es-MX"/>
@@ -588,6 +609,7 @@
         <w:rPr>
           <w:b/>
           <w:bCs/>
+          <w:noProof/>
           <w:sz w:val="36"/>
           <w:szCs w:val="36"/>
           <w:lang w:val="es-MX"/>
@@ -664,6 +686,7 @@
         <w:rPr>
           <w:b/>
           <w:bCs/>
+          <w:noProof/>
           <w:sz w:val="36"/>
           <w:szCs w:val="36"/>
           <w:lang w:val="es-MX"/>
@@ -735,8 +758,19 @@
           <w:sz w:val="36"/>
           <w:szCs w:val="36"/>
         </w:rPr>
-        <w:t>Security Group</w:t>
-      </w:r>
+        <w:t xml:space="preserve">Security </w:t>
+      </w:r>
+      <w:proofErr w:type="spellStart"/>
+      <w:r>
+        <w:rPr>
+          <w:b/>
+          <w:bCs/>
+          <w:sz w:val="36"/>
+          <w:szCs w:val="36"/>
+        </w:rPr>
+        <w:t>Group</w:t>
+      </w:r>
+      <w:proofErr w:type="spellEnd"/>
       <w:r>
         <w:rPr>
           <w:rFonts w:ascii="Arial" w:hAnsi="Arial" w:cs="Arial"/>
@@ -783,11 +817,10 @@
           <w:szCs w:val="36"/>
           <w:shd w:val="clear" w:color="auto" w:fill="FFFFFF"/>
         </w:rPr>
-        <w:t xml:space="preserve"> y le damos continuar ignoramos la advertencia de aws ya que lo configuraremos después</w:t>
-      </w:r>
-    </w:p>
-    <w:p>
-      <w:pPr>
+        <w:t xml:space="preserve"> y le damos continuar ignoramos la advertencia de </w:t>
+      </w:r>
+      <w:proofErr w:type="spellStart"/>
+      <w:r>
         <w:rPr>
           <w:rFonts w:ascii="Arial" w:hAnsi="Arial" w:cs="Arial"/>
           <w:b/>
@@ -797,12 +830,40 @@
           <w:szCs w:val="36"/>
           <w:shd w:val="clear" w:color="auto" w:fill="FFFFFF"/>
         </w:rPr>
-      </w:pPr>
+        <w:t>aws</w:t>
+      </w:r>
+      <w:proofErr w:type="spellEnd"/>
       <w:r>
         <w:rPr>
           <w:rFonts w:ascii="Arial" w:hAnsi="Arial" w:cs="Arial"/>
           <w:b/>
           <w:bCs/>
+          <w:color w:val="444444"/>
+          <w:sz w:val="36"/>
+          <w:szCs w:val="36"/>
+          <w:shd w:val="clear" w:color="auto" w:fill="FFFFFF"/>
+        </w:rPr>
+        <w:t xml:space="preserve"> ya que lo configuraremos después</w:t>
+      </w:r>
+    </w:p>
+    <w:p>
+      <w:pPr>
+        <w:rPr>
+          <w:rFonts w:ascii="Arial" w:hAnsi="Arial" w:cs="Arial"/>
+          <w:b/>
+          <w:bCs/>
+          <w:color w:val="444444"/>
+          <w:sz w:val="36"/>
+          <w:szCs w:val="36"/>
+          <w:shd w:val="clear" w:color="auto" w:fill="FFFFFF"/>
+        </w:rPr>
+      </w:pPr>
+      <w:r>
+        <w:rPr>
+          <w:rFonts w:ascii="Arial" w:hAnsi="Arial" w:cs="Arial"/>
+          <w:b/>
+          <w:bCs/>
+          <w:noProof/>
           <w:color w:val="444444"/>
           <w:sz w:val="36"/>
           <w:szCs w:val="36"/>
@@ -888,6 +949,7 @@
           <w:rFonts w:ascii="Arial" w:hAnsi="Arial" w:cs="Arial"/>
           <w:b/>
           <w:bCs/>
+          <w:noProof/>
           <w:color w:val="444444"/>
           <w:sz w:val="36"/>
           <w:szCs w:val="36"/>
@@ -952,11 +1014,10 @@
           <w:szCs w:val="36"/>
           <w:shd w:val="clear" w:color="auto" w:fill="FFFFFF"/>
         </w:rPr>
-        <w:t>Nos dará a escoger o crear una key para ingresar al server en mi caso ya tengo una solo escogeré esa si no se tiene se debe crear</w:t>
-      </w:r>
-    </w:p>
-    <w:p>
-      <w:pPr>
+        <w:t xml:space="preserve">Nos dará a escoger o crear una </w:t>
+      </w:r>
+      <w:proofErr w:type="spellStart"/>
+      <w:r>
         <w:rPr>
           <w:rFonts w:ascii="Arial" w:hAnsi="Arial" w:cs="Arial"/>
           <w:b/>
@@ -966,12 +1027,40 @@
           <w:szCs w:val="36"/>
           <w:shd w:val="clear" w:color="auto" w:fill="FFFFFF"/>
         </w:rPr>
-      </w:pPr>
+        <w:t>key</w:t>
+      </w:r>
+      <w:proofErr w:type="spellEnd"/>
       <w:r>
         <w:rPr>
           <w:rFonts w:ascii="Arial" w:hAnsi="Arial" w:cs="Arial"/>
           <w:b/>
           <w:bCs/>
+          <w:color w:val="444444"/>
+          <w:sz w:val="36"/>
+          <w:szCs w:val="36"/>
+          <w:shd w:val="clear" w:color="auto" w:fill="FFFFFF"/>
+        </w:rPr>
+        <w:t xml:space="preserve"> para ingresar al server en mi caso ya tengo una solo escogeré esa si no se tiene se debe crear</w:t>
+      </w:r>
+    </w:p>
+    <w:p>
+      <w:pPr>
+        <w:rPr>
+          <w:rFonts w:ascii="Arial" w:hAnsi="Arial" w:cs="Arial"/>
+          <w:b/>
+          <w:bCs/>
+          <w:color w:val="444444"/>
+          <w:sz w:val="36"/>
+          <w:szCs w:val="36"/>
+          <w:shd w:val="clear" w:color="auto" w:fill="FFFFFF"/>
+        </w:rPr>
+      </w:pPr>
+      <w:r>
+        <w:rPr>
+          <w:rFonts w:ascii="Arial" w:hAnsi="Arial" w:cs="Arial"/>
+          <w:b/>
+          <w:bCs/>
+          <w:noProof/>
           <w:color w:val="444444"/>
           <w:sz w:val="36"/>
           <w:szCs w:val="36"/>
@@ -1057,6 +1146,7 @@
           <w:rFonts w:ascii="Arial" w:hAnsi="Arial" w:cs="Arial"/>
           <w:b/>
           <w:bCs/>
+          <w:noProof/>
           <w:color w:val="444444"/>
           <w:sz w:val="36"/>
           <w:szCs w:val="36"/>
@@ -1174,53 +1264,24 @@
           <w:szCs w:val="36"/>
           <w:lang w:val="es-MX"/>
         </w:rPr>
-        <w:t>onfiguración</w:t>
-      </w:r>
-      <w:r>
-        <w:rPr>
-          <w:b/>
-          <w:bCs/>
-          <w:sz w:val="36"/>
-          <w:szCs w:val="36"/>
-          <w:lang w:val="es-MX"/>
-        </w:rPr>
-        <w:t xml:space="preserve"> del S.G (Imagen y </w:t>
-      </w:r>
-      <w:r>
-        <w:rPr>
-          <w:b/>
-          <w:bCs/>
-          <w:sz w:val="36"/>
-          <w:szCs w:val="36"/>
-          <w:lang w:val="es-MX"/>
-        </w:rPr>
-        <w:t>descripción</w:t>
-      </w:r>
-      <w:r>
-        <w:rPr>
-          <w:b/>
-          <w:bCs/>
-          <w:sz w:val="36"/>
-          <w:szCs w:val="36"/>
-          <w:lang w:val="es-MX"/>
-        </w:rPr>
-        <w:t>)</w:t>
-      </w:r>
-    </w:p>
-    <w:p>
-      <w:pPr>
-        <w:rPr>
-          <w:b/>
-          <w:bCs/>
-          <w:sz w:val="36"/>
-          <w:szCs w:val="36"/>
-          <w:lang w:val="es-MX"/>
-        </w:rPr>
-      </w:pPr>
-      <w:r>
-        <w:rPr>
-          <w:b/>
-          <w:bCs/>
+        <w:t>onfiguración del S.G (Imagen y descripción)</w:t>
+      </w:r>
+    </w:p>
+    <w:p>
+      <w:pPr>
+        <w:rPr>
+          <w:b/>
+          <w:bCs/>
+          <w:sz w:val="36"/>
+          <w:szCs w:val="36"/>
+          <w:lang w:val="es-MX"/>
+        </w:rPr>
+      </w:pPr>
+      <w:r>
+        <w:rPr>
+          <w:b/>
+          <w:bCs/>
+          <w:noProof/>
           <w:sz w:val="36"/>
           <w:szCs w:val="36"/>
           <w:lang w:val="es-MX"/>
@@ -1293,130 +1354,1423 @@
           <w:lang w:val="es-MX"/>
         </w:rPr>
       </w:pPr>
-    </w:p>
-    <w:p>
-      <w:pPr>
-        <w:rPr>
-          <w:b/>
-          <w:bCs/>
-          <w:sz w:val="36"/>
-          <w:szCs w:val="36"/>
-          <w:lang w:val="es-MX"/>
-        </w:rPr>
-      </w:pPr>
-    </w:p>
-    <w:p>
-      <w:pPr>
-        <w:rPr>
-          <w:b/>
-          <w:bCs/>
-          <w:sz w:val="36"/>
-          <w:szCs w:val="36"/>
-          <w:lang w:val="es-MX"/>
-        </w:rPr>
-      </w:pPr>
-    </w:p>
-    <w:p>
-      <w:pPr>
-        <w:rPr>
-          <w:b/>
-          <w:bCs/>
-          <w:sz w:val="36"/>
-          <w:szCs w:val="36"/>
-          <w:lang w:val="es-MX"/>
-        </w:rPr>
-      </w:pPr>
-      <w:r>
-        <w:rPr>
-          <w:b/>
-          <w:bCs/>
-          <w:sz w:val="36"/>
-          <w:szCs w:val="36"/>
-          <w:lang w:val="es-MX"/>
-        </w:rPr>
-        <w:t>- Ingresar al server y hacer un (htoc)</w:t>
-      </w:r>
-    </w:p>
-    <w:p>
-      <w:pPr>
-        <w:rPr>
-          <w:b/>
-          <w:bCs/>
-          <w:sz w:val="36"/>
-          <w:szCs w:val="36"/>
-          <w:lang w:val="es-MX"/>
-        </w:rPr>
-      </w:pPr>
-      <w:r>
-        <w:rPr>
-          <w:b/>
-          <w:bCs/>
-          <w:sz w:val="36"/>
-          <w:szCs w:val="36"/>
-          <w:lang w:val="es-MX"/>
-        </w:rPr>
+      <w:r>
+        <w:rPr>
+          <w:b/>
+          <w:bCs/>
+          <w:sz w:val="36"/>
+          <w:szCs w:val="36"/>
+          <w:lang w:val="es-MX"/>
+        </w:rPr>
+        <w:drawing>
+          <wp:inline distT="0" distB="0" distL="0" distR="0" wp14:anchorId="788EEDA3" wp14:editId="41FC00EE">
+            <wp:extent cx="5612130" cy="3150870"/>
+            <wp:effectExtent l="0" t="0" r="7620" b="0"/>
+            <wp:docPr id="11" name="Imagen 11" descr="Una captura de pantalla de una computadora&#10;&#10;Descripción generada automáticamente"/>
+            <wp:cNvGraphicFramePr>
+              <a:graphicFrameLocks xmlns:a="http://schemas.openxmlformats.org/drawingml/2006/main" noChangeAspect="1"/>
+            </wp:cNvGraphicFramePr>
+            <a:graphic xmlns:a="http://schemas.openxmlformats.org/drawingml/2006/main">
+              <a:graphicData uri="http://schemas.openxmlformats.org/drawingml/2006/picture">
+                <pic:pic xmlns:pic="http://schemas.openxmlformats.org/drawingml/2006/picture">
+                  <pic:nvPicPr>
+                    <pic:cNvPr id="11" name="Imagen 11" descr="Una captura de pantalla de una computadora&#10;&#10;Descripción generada automáticamente"/>
+                    <pic:cNvPicPr/>
+                  </pic:nvPicPr>
+                  <pic:blipFill>
+                    <a:blip r:embed="rId16"/>
+                    <a:stretch>
+                      <a:fillRect/>
+                    </a:stretch>
+                  </pic:blipFill>
+                  <pic:spPr>
+                    <a:xfrm>
+                      <a:off x="0" y="0"/>
+                      <a:ext cx="5612130" cy="3150870"/>
+                    </a:xfrm>
+                    <a:prstGeom prst="rect">
+                      <a:avLst/>
+                    </a:prstGeom>
+                  </pic:spPr>
+                </pic:pic>
+              </a:graphicData>
+            </a:graphic>
+          </wp:inline>
+        </w:drawing>
+      </w:r>
+    </w:p>
+    <w:p>
+      <w:pPr>
+        <w:rPr>
+          <w:b/>
+          <w:bCs/>
+          <w:sz w:val="36"/>
+          <w:szCs w:val="36"/>
+          <w:lang w:val="es-MX"/>
+        </w:rPr>
+      </w:pPr>
+      <w:r>
+        <w:rPr>
+          <w:b/>
+          <w:bCs/>
+          <w:sz w:val="36"/>
+          <w:szCs w:val="36"/>
+          <w:lang w:val="es-MX"/>
+        </w:rPr>
+        <w:t xml:space="preserve">Le damos </w:t>
+      </w:r>
+      <w:proofErr w:type="spellStart"/>
+      <w:r>
+        <w:rPr>
+          <w:b/>
+          <w:bCs/>
+          <w:sz w:val="36"/>
+          <w:szCs w:val="36"/>
+          <w:lang w:val="es-MX"/>
+        </w:rPr>
+        <w:t>click</w:t>
+      </w:r>
+      <w:proofErr w:type="spellEnd"/>
+      <w:r>
+        <w:rPr>
+          <w:b/>
+          <w:bCs/>
+          <w:sz w:val="36"/>
+          <w:szCs w:val="36"/>
+          <w:lang w:val="es-MX"/>
+        </w:rPr>
+        <w:t xml:space="preserve"> y abajo </w:t>
+      </w:r>
+      <w:r>
+        <w:rPr>
+          <w:b/>
+          <w:bCs/>
+          <w:sz w:val="36"/>
+          <w:szCs w:val="36"/>
+          <w:lang w:val="es-MX"/>
+        </w:rPr>
+        <w:t>escogemos</w:t>
+      </w:r>
+      <w:r>
+        <w:rPr>
+          <w:b/>
+          <w:bCs/>
+          <w:sz w:val="36"/>
+          <w:szCs w:val="36"/>
+          <w:lang w:val="es-MX"/>
+        </w:rPr>
+        <w:t xml:space="preserve"> </w:t>
+      </w:r>
+      <w:proofErr w:type="spellStart"/>
+      <w:r>
+        <w:rPr>
+          <w:b/>
+          <w:bCs/>
+          <w:sz w:val="36"/>
+          <w:szCs w:val="36"/>
+          <w:lang w:val="es-MX"/>
+        </w:rPr>
+        <w:t>indo</w:t>
+      </w:r>
+      <w:r>
+        <w:rPr>
+          <w:b/>
+          <w:bCs/>
+          <w:sz w:val="36"/>
+          <w:szCs w:val="36"/>
+          <w:lang w:val="es-MX"/>
+        </w:rPr>
+        <w:t>und</w:t>
+      </w:r>
+      <w:proofErr w:type="spellEnd"/>
+      <w:r>
+        <w:rPr>
+          <w:b/>
+          <w:bCs/>
+          <w:sz w:val="36"/>
+          <w:szCs w:val="36"/>
+          <w:lang w:val="es-MX"/>
+        </w:rPr>
+        <w:t xml:space="preserve"> rules y editar reglas</w:t>
+      </w:r>
+    </w:p>
+    <w:p>
+      <w:pPr>
+        <w:rPr>
+          <w:b/>
+          <w:bCs/>
+          <w:sz w:val="36"/>
+          <w:szCs w:val="36"/>
+          <w:lang w:val="es-MX"/>
+        </w:rPr>
+      </w:pPr>
+      <w:r>
+        <w:rPr>
+          <w:b/>
+          <w:bCs/>
+          <w:sz w:val="36"/>
+          <w:szCs w:val="36"/>
+          <w:lang w:val="es-MX"/>
+        </w:rPr>
+        <w:lastRenderedPageBreak/>
+        <w:drawing>
+          <wp:inline distT="0" distB="0" distL="0" distR="0" wp14:anchorId="25CAF321" wp14:editId="3C0DDC49">
+            <wp:extent cx="5612130" cy="3155315"/>
+            <wp:effectExtent l="0" t="0" r="7620" b="6985"/>
+            <wp:docPr id="14" name="Imagen 14" descr="Captura de pantalla de computadora&#10;&#10;Descripción generada automáticamente"/>
+            <wp:cNvGraphicFramePr>
+              <a:graphicFrameLocks xmlns:a="http://schemas.openxmlformats.org/drawingml/2006/main" noChangeAspect="1"/>
+            </wp:cNvGraphicFramePr>
+            <a:graphic xmlns:a="http://schemas.openxmlformats.org/drawingml/2006/main">
+              <a:graphicData uri="http://schemas.openxmlformats.org/drawingml/2006/picture">
+                <pic:pic xmlns:pic="http://schemas.openxmlformats.org/drawingml/2006/picture">
+                  <pic:nvPicPr>
+                    <pic:cNvPr id="14" name="Imagen 14" descr="Captura de pantalla de computadora&#10;&#10;Descripción generada automáticamente"/>
+                    <pic:cNvPicPr/>
+                  </pic:nvPicPr>
+                  <pic:blipFill>
+                    <a:blip r:embed="rId17"/>
+                    <a:stretch>
+                      <a:fillRect/>
+                    </a:stretch>
+                  </pic:blipFill>
+                  <pic:spPr>
+                    <a:xfrm>
+                      <a:off x="0" y="0"/>
+                      <a:ext cx="5612130" cy="3155315"/>
+                    </a:xfrm>
+                    <a:prstGeom prst="rect">
+                      <a:avLst/>
+                    </a:prstGeom>
+                  </pic:spPr>
+                </pic:pic>
+              </a:graphicData>
+            </a:graphic>
+          </wp:inline>
+        </w:drawing>
+      </w:r>
+    </w:p>
+    <w:p>
+      <w:pPr>
+        <w:rPr>
+          <w:b/>
+          <w:bCs/>
+          <w:sz w:val="36"/>
+          <w:szCs w:val="36"/>
+          <w:lang w:val="es-MX"/>
+        </w:rPr>
+      </w:pPr>
+      <w:r>
+        <w:rPr>
+          <w:b/>
+          <w:bCs/>
+          <w:sz w:val="36"/>
+          <w:szCs w:val="36"/>
+          <w:lang w:val="es-MX"/>
+        </w:rPr>
+        <w:t>Veremos algo así aquí editaremos el SSH y HTTPS Para darle visibilidad a la página pero también seguridad de la siguiente manera</w:t>
+      </w:r>
+    </w:p>
+    <w:p>
+      <w:pPr>
+        <w:rPr>
+          <w:b/>
+          <w:bCs/>
+          <w:sz w:val="36"/>
+          <w:szCs w:val="36"/>
+          <w:lang w:val="es-MX"/>
+        </w:rPr>
+      </w:pPr>
+      <w:r>
+        <w:rPr>
+          <w:b/>
+          <w:bCs/>
+          <w:sz w:val="36"/>
+          <w:szCs w:val="36"/>
+          <w:lang w:val="es-MX"/>
+        </w:rPr>
+        <w:drawing>
+          <wp:inline distT="0" distB="0" distL="0" distR="0" wp14:anchorId="27918921" wp14:editId="2369A798">
+            <wp:extent cx="5612130" cy="3155315"/>
+            <wp:effectExtent l="0" t="0" r="7620" b="6985"/>
+            <wp:docPr id="15" name="Imagen 15" descr="Captura de pantalla de computadora&#10;&#10;Descripción generada automáticamente"/>
+            <wp:cNvGraphicFramePr>
+              <a:graphicFrameLocks xmlns:a="http://schemas.openxmlformats.org/drawingml/2006/main" noChangeAspect="1"/>
+            </wp:cNvGraphicFramePr>
+            <a:graphic xmlns:a="http://schemas.openxmlformats.org/drawingml/2006/main">
+              <a:graphicData uri="http://schemas.openxmlformats.org/drawingml/2006/picture">
+                <pic:pic xmlns:pic="http://schemas.openxmlformats.org/drawingml/2006/picture">
+                  <pic:nvPicPr>
+                    <pic:cNvPr id="15" name="Imagen 15" descr="Captura de pantalla de computadora&#10;&#10;Descripción generada automáticamente"/>
+                    <pic:cNvPicPr/>
+                  </pic:nvPicPr>
+                  <pic:blipFill>
+                    <a:blip r:embed="rId18"/>
+                    <a:stretch>
+                      <a:fillRect/>
+                    </a:stretch>
+                  </pic:blipFill>
+                  <pic:spPr>
+                    <a:xfrm>
+                      <a:off x="0" y="0"/>
+                      <a:ext cx="5612130" cy="3155315"/>
+                    </a:xfrm>
+                    <a:prstGeom prst="rect">
+                      <a:avLst/>
+                    </a:prstGeom>
+                  </pic:spPr>
+                </pic:pic>
+              </a:graphicData>
+            </a:graphic>
+          </wp:inline>
+        </w:drawing>
+      </w:r>
+    </w:p>
+    <w:p>
+      <w:pPr>
+        <w:rPr>
+          <w:b/>
+          <w:bCs/>
+          <w:sz w:val="36"/>
+          <w:szCs w:val="36"/>
+          <w:lang w:val="es-MX"/>
+        </w:rPr>
+      </w:pPr>
+      <w:r>
+        <w:rPr>
+          <w:b/>
+          <w:bCs/>
+          <w:sz w:val="36"/>
+          <w:szCs w:val="36"/>
+          <w:lang w:val="es-MX"/>
+        </w:rPr>
+        <w:t xml:space="preserve">En el SSH escogeremos que solo pueda ingresar nuestra </w:t>
+      </w:r>
+      <w:proofErr w:type="spellStart"/>
+      <w:r>
+        <w:rPr>
+          <w:b/>
+          <w:bCs/>
+          <w:sz w:val="36"/>
+          <w:szCs w:val="36"/>
+          <w:lang w:val="es-MX"/>
+        </w:rPr>
+        <w:t>ip</w:t>
+      </w:r>
+      <w:proofErr w:type="spellEnd"/>
+    </w:p>
+    <w:p>
+      <w:pPr>
+        <w:rPr>
+          <w:b/>
+          <w:bCs/>
+          <w:sz w:val="36"/>
+          <w:szCs w:val="36"/>
+          <w:lang w:val="es-MX"/>
+        </w:rPr>
+      </w:pPr>
+      <w:r>
+        <w:rPr>
+          <w:b/>
+          <w:bCs/>
+          <w:sz w:val="36"/>
+          <w:szCs w:val="36"/>
+          <w:lang w:val="es-MX"/>
+        </w:rPr>
+        <w:lastRenderedPageBreak/>
+        <w:drawing>
+          <wp:inline distT="0" distB="0" distL="0" distR="0" wp14:anchorId="4697E25E" wp14:editId="0BEE1CDD">
+            <wp:extent cx="5612130" cy="3155315"/>
+            <wp:effectExtent l="0" t="0" r="7620" b="6985"/>
+            <wp:docPr id="16" name="Imagen 16" descr="Captura de pantalla de computadora&#10;&#10;Descripción generada automáticamente"/>
+            <wp:cNvGraphicFramePr>
+              <a:graphicFrameLocks xmlns:a="http://schemas.openxmlformats.org/drawingml/2006/main" noChangeAspect="1"/>
+            </wp:cNvGraphicFramePr>
+            <a:graphic xmlns:a="http://schemas.openxmlformats.org/drawingml/2006/main">
+              <a:graphicData uri="http://schemas.openxmlformats.org/drawingml/2006/picture">
+                <pic:pic xmlns:pic="http://schemas.openxmlformats.org/drawingml/2006/picture">
+                  <pic:nvPicPr>
+                    <pic:cNvPr id="16" name="Imagen 16" descr="Captura de pantalla de computadora&#10;&#10;Descripción generada automáticamente"/>
+                    <pic:cNvPicPr/>
+                  </pic:nvPicPr>
+                  <pic:blipFill>
+                    <a:blip r:embed="rId19"/>
+                    <a:stretch>
+                      <a:fillRect/>
+                    </a:stretch>
+                  </pic:blipFill>
+                  <pic:spPr>
+                    <a:xfrm>
+                      <a:off x="0" y="0"/>
+                      <a:ext cx="5612130" cy="3155315"/>
+                    </a:xfrm>
+                    <a:prstGeom prst="rect">
+                      <a:avLst/>
+                    </a:prstGeom>
+                  </pic:spPr>
+                </pic:pic>
+              </a:graphicData>
+            </a:graphic>
+          </wp:inline>
+        </w:drawing>
+      </w:r>
+    </w:p>
+    <w:p>
+      <w:pPr>
+        <w:rPr>
+          <w:b/>
+          <w:bCs/>
+          <w:sz w:val="36"/>
+          <w:szCs w:val="36"/>
+          <w:lang w:val="es-MX"/>
+        </w:rPr>
+      </w:pPr>
+      <w:r>
+        <w:rPr>
+          <w:b/>
+          <w:bCs/>
+          <w:sz w:val="36"/>
+          <w:szCs w:val="36"/>
+          <w:lang w:val="es-MX"/>
+        </w:rPr>
+        <w:t>En el https escogemos la ipv4 que sea publica para todo el mundo así como se ve en la imagen</w:t>
+      </w:r>
+    </w:p>
+    <w:p>
+      <w:pPr>
+        <w:rPr>
+          <w:b/>
+          <w:bCs/>
+          <w:sz w:val="36"/>
+          <w:szCs w:val="36"/>
+          <w:lang w:val="es-MX"/>
+        </w:rPr>
+      </w:pPr>
+      <w:r>
+        <w:rPr>
+          <w:b/>
+          <w:bCs/>
+          <w:sz w:val="36"/>
+          <w:szCs w:val="36"/>
+          <w:lang w:val="es-MX"/>
+        </w:rPr>
+        <w:drawing>
+          <wp:inline distT="0" distB="0" distL="0" distR="0" wp14:anchorId="6F7762F0" wp14:editId="11FD4819">
+            <wp:extent cx="5612130" cy="3155315"/>
+            <wp:effectExtent l="0" t="0" r="7620" b="6985"/>
+            <wp:docPr id="17" name="Imagen 17" descr="Una captura de pantalla de una computadora&#10;&#10;Descripción generada automáticamente"/>
+            <wp:cNvGraphicFramePr>
+              <a:graphicFrameLocks xmlns:a="http://schemas.openxmlformats.org/drawingml/2006/main" noChangeAspect="1"/>
+            </wp:cNvGraphicFramePr>
+            <a:graphic xmlns:a="http://schemas.openxmlformats.org/drawingml/2006/main">
+              <a:graphicData uri="http://schemas.openxmlformats.org/drawingml/2006/picture">
+                <pic:pic xmlns:pic="http://schemas.openxmlformats.org/drawingml/2006/picture">
+                  <pic:nvPicPr>
+                    <pic:cNvPr id="17" name="Imagen 17" descr="Una captura de pantalla de una computadora&#10;&#10;Descripción generada automáticamente"/>
+                    <pic:cNvPicPr/>
+                  </pic:nvPicPr>
+                  <pic:blipFill>
+                    <a:blip r:embed="rId20"/>
+                    <a:stretch>
+                      <a:fillRect/>
+                    </a:stretch>
+                  </pic:blipFill>
+                  <pic:spPr>
+                    <a:xfrm>
+                      <a:off x="0" y="0"/>
+                      <a:ext cx="5612130" cy="3155315"/>
+                    </a:xfrm>
+                    <a:prstGeom prst="rect">
+                      <a:avLst/>
+                    </a:prstGeom>
+                  </pic:spPr>
+                </pic:pic>
+              </a:graphicData>
+            </a:graphic>
+          </wp:inline>
+        </w:drawing>
+      </w:r>
+    </w:p>
+    <w:p>
+      <w:pPr>
+        <w:rPr>
+          <w:b/>
+          <w:bCs/>
+          <w:sz w:val="36"/>
+          <w:szCs w:val="36"/>
+          <w:lang w:val="es-MX"/>
+        </w:rPr>
+      </w:pPr>
+      <w:r>
+        <w:rPr>
+          <w:b/>
+          <w:bCs/>
+          <w:sz w:val="36"/>
+          <w:szCs w:val="36"/>
+          <w:lang w:val="es-MX"/>
+        </w:rPr>
+        <w:t>Guardamos las reglas y eso seria todo por este paso</w:t>
+      </w:r>
+    </w:p>
+    <w:p>
+      <w:pPr>
+        <w:rPr>
+          <w:b/>
+          <w:bCs/>
+          <w:sz w:val="36"/>
+          <w:szCs w:val="36"/>
+          <w:lang w:val="es-MX"/>
+        </w:rPr>
+      </w:pPr>
+    </w:p>
+    <w:p>
+      <w:pPr>
+        <w:rPr>
+          <w:b/>
+          <w:bCs/>
+          <w:sz w:val="36"/>
+          <w:szCs w:val="36"/>
+          <w:lang w:val="es-MX"/>
+        </w:rPr>
+      </w:pPr>
+      <w:r>
+        <w:rPr>
+          <w:b/>
+          <w:bCs/>
+          <w:sz w:val="36"/>
+          <w:szCs w:val="36"/>
+          <w:lang w:val="es-MX"/>
+        </w:rPr>
+        <w:lastRenderedPageBreak/>
+        <w:t>- Ingresar al server y hacer un (</w:t>
+      </w:r>
+      <w:proofErr w:type="spellStart"/>
+      <w:r>
+        <w:rPr>
+          <w:b/>
+          <w:bCs/>
+          <w:sz w:val="36"/>
+          <w:szCs w:val="36"/>
+          <w:lang w:val="es-MX"/>
+        </w:rPr>
+        <w:t>htoc</w:t>
+      </w:r>
+      <w:proofErr w:type="spellEnd"/>
+      <w:r>
+        <w:rPr>
+          <w:b/>
+          <w:bCs/>
+          <w:sz w:val="36"/>
+          <w:szCs w:val="36"/>
+          <w:lang w:val="es-MX"/>
+        </w:rPr>
+        <w:t>)</w:t>
+      </w:r>
+    </w:p>
+    <w:p>
+      <w:pPr>
+        <w:rPr>
+          <w:b/>
+          <w:bCs/>
+          <w:sz w:val="36"/>
+          <w:szCs w:val="36"/>
+          <w:lang w:val="es-MX"/>
+        </w:rPr>
+      </w:pPr>
+      <w:r>
+        <w:rPr>
+          <w:b/>
+          <w:bCs/>
+          <w:sz w:val="36"/>
+          <w:szCs w:val="36"/>
+          <w:lang w:val="es-MX"/>
+        </w:rPr>
+        <w:drawing>
+          <wp:inline distT="0" distB="0" distL="0" distR="0" wp14:anchorId="6222FA0D" wp14:editId="34DE9AB8">
+            <wp:extent cx="5612130" cy="3155315"/>
+            <wp:effectExtent l="0" t="0" r="7620" b="6985"/>
+            <wp:docPr id="18" name="Imagen 18" descr="Una captura de pantalla de una computadora&#10;&#10;Descripción generada automáticamente"/>
+            <wp:cNvGraphicFramePr>
+              <a:graphicFrameLocks xmlns:a="http://schemas.openxmlformats.org/drawingml/2006/main" noChangeAspect="1"/>
+            </wp:cNvGraphicFramePr>
+            <a:graphic xmlns:a="http://schemas.openxmlformats.org/drawingml/2006/main">
+              <a:graphicData uri="http://schemas.openxmlformats.org/drawingml/2006/picture">
+                <pic:pic xmlns:pic="http://schemas.openxmlformats.org/drawingml/2006/picture">
+                  <pic:nvPicPr>
+                    <pic:cNvPr id="18" name="Imagen 18" descr="Una captura de pantalla de una computadora&#10;&#10;Descripción generada automáticamente"/>
+                    <pic:cNvPicPr/>
+                  </pic:nvPicPr>
+                  <pic:blipFill>
+                    <a:blip r:embed="rId21"/>
+                    <a:stretch>
+                      <a:fillRect/>
+                    </a:stretch>
+                  </pic:blipFill>
+                  <pic:spPr>
+                    <a:xfrm>
+                      <a:off x="0" y="0"/>
+                      <a:ext cx="5612130" cy="3155315"/>
+                    </a:xfrm>
+                    <a:prstGeom prst="rect">
+                      <a:avLst/>
+                    </a:prstGeom>
+                  </pic:spPr>
+                </pic:pic>
+              </a:graphicData>
+            </a:graphic>
+          </wp:inline>
+        </w:drawing>
+      </w:r>
+    </w:p>
+    <w:p>
+      <w:pPr>
+        <w:rPr>
+          <w:b/>
+          <w:bCs/>
+          <w:sz w:val="36"/>
+          <w:szCs w:val="36"/>
+          <w:lang w:val="es-MX"/>
+        </w:rPr>
+      </w:pPr>
+      <w:r>
+        <w:rPr>
+          <w:b/>
+          <w:bCs/>
+          <w:sz w:val="36"/>
+          <w:szCs w:val="36"/>
+          <w:lang w:val="es-MX"/>
+        </w:rPr>
+        <w:t xml:space="preserve">Para este paso nos vamos a la instancia y le damos </w:t>
+      </w:r>
+      <w:proofErr w:type="spellStart"/>
+      <w:r>
+        <w:rPr>
+          <w:b/>
+          <w:bCs/>
+          <w:sz w:val="36"/>
+          <w:szCs w:val="36"/>
+          <w:lang w:val="es-MX"/>
+        </w:rPr>
+        <w:t>click</w:t>
+      </w:r>
+      <w:proofErr w:type="spellEnd"/>
+      <w:r>
+        <w:rPr>
+          <w:b/>
+          <w:bCs/>
+          <w:sz w:val="36"/>
+          <w:szCs w:val="36"/>
+          <w:lang w:val="es-MX"/>
+        </w:rPr>
+        <w:t xml:space="preserve"> derecho luego conectar </w:t>
+      </w:r>
+    </w:p>
+    <w:p>
+      <w:pPr>
+        <w:rPr>
+          <w:b/>
+          <w:bCs/>
+          <w:sz w:val="36"/>
+          <w:szCs w:val="36"/>
+          <w:lang w:val="es-MX"/>
+        </w:rPr>
+      </w:pPr>
+      <w:r>
+        <w:rPr>
+          <w:b/>
+          <w:bCs/>
+          <w:sz w:val="36"/>
+          <w:szCs w:val="36"/>
+          <w:lang w:val="es-MX"/>
+        </w:rPr>
+        <w:drawing>
+          <wp:inline distT="0" distB="0" distL="0" distR="0" wp14:anchorId="0E97C56F" wp14:editId="0C8491F5">
+            <wp:extent cx="5612130" cy="3155315"/>
+            <wp:effectExtent l="0" t="0" r="7620" b="6985"/>
+            <wp:docPr id="19" name="Imagen 19" descr="Captura de pantalla de computadora&#10;&#10;Descripción generada automáticamente"/>
+            <wp:cNvGraphicFramePr>
+              <a:graphicFrameLocks xmlns:a="http://schemas.openxmlformats.org/drawingml/2006/main" noChangeAspect="1"/>
+            </wp:cNvGraphicFramePr>
+            <a:graphic xmlns:a="http://schemas.openxmlformats.org/drawingml/2006/main">
+              <a:graphicData uri="http://schemas.openxmlformats.org/drawingml/2006/picture">
+                <pic:pic xmlns:pic="http://schemas.openxmlformats.org/drawingml/2006/picture">
+                  <pic:nvPicPr>
+                    <pic:cNvPr id="19" name="Imagen 19" descr="Captura de pantalla de computadora&#10;&#10;Descripción generada automáticamente"/>
+                    <pic:cNvPicPr/>
+                  </pic:nvPicPr>
+                  <pic:blipFill>
+                    <a:blip r:embed="rId22"/>
+                    <a:stretch>
+                      <a:fillRect/>
+                    </a:stretch>
+                  </pic:blipFill>
+                  <pic:spPr>
+                    <a:xfrm>
+                      <a:off x="0" y="0"/>
+                      <a:ext cx="5612130" cy="3155315"/>
+                    </a:xfrm>
+                    <a:prstGeom prst="rect">
+                      <a:avLst/>
+                    </a:prstGeom>
+                  </pic:spPr>
+                </pic:pic>
+              </a:graphicData>
+            </a:graphic>
+          </wp:inline>
+        </w:drawing>
+      </w:r>
+    </w:p>
+    <w:p>
+      <w:pPr>
+        <w:rPr>
+          <w:b/>
+          <w:bCs/>
+          <w:sz w:val="36"/>
+          <w:szCs w:val="36"/>
+          <w:lang w:val="es-MX"/>
+        </w:rPr>
+      </w:pPr>
+      <w:r>
+        <w:rPr>
+          <w:b/>
+          <w:bCs/>
+          <w:sz w:val="36"/>
+          <w:szCs w:val="36"/>
+          <w:lang w:val="es-MX"/>
+        </w:rPr>
+        <w:t xml:space="preserve">Seguiremos los pasos que nos muestra </w:t>
+      </w:r>
+      <w:proofErr w:type="spellStart"/>
+      <w:r>
+        <w:rPr>
+          <w:b/>
+          <w:bCs/>
+          <w:sz w:val="36"/>
+          <w:szCs w:val="36"/>
+          <w:lang w:val="es-MX"/>
+        </w:rPr>
+        <w:t>aws</w:t>
+      </w:r>
+      <w:proofErr w:type="spellEnd"/>
+      <w:r>
+        <w:rPr>
+          <w:b/>
+          <w:bCs/>
+          <w:sz w:val="36"/>
+          <w:szCs w:val="36"/>
+          <w:lang w:val="es-MX"/>
+        </w:rPr>
+        <w:t xml:space="preserve"> a continuación </w:t>
+      </w:r>
+    </w:p>
+    <w:p>
+      <w:pPr>
+        <w:rPr>
+          <w:b/>
+          <w:bCs/>
+          <w:sz w:val="36"/>
+          <w:szCs w:val="36"/>
+          <w:lang w:val="es-MX"/>
+        </w:rPr>
+      </w:pPr>
+      <w:r>
+        <w:rPr>
+          <w:b/>
+          <w:bCs/>
+          <w:sz w:val="36"/>
+          <w:szCs w:val="36"/>
+          <w:lang w:val="es-MX"/>
+        </w:rPr>
+        <w:lastRenderedPageBreak/>
+        <w:drawing>
+          <wp:inline distT="0" distB="0" distL="0" distR="0" wp14:anchorId="3EC18228" wp14:editId="66836AF5">
+            <wp:extent cx="5612130" cy="3155315"/>
+            <wp:effectExtent l="0" t="0" r="7620" b="6985"/>
+            <wp:docPr id="20" name="Imagen 20" descr="Captura de pantalla de computadora&#10;&#10;Descripción generada automáticamente"/>
+            <wp:cNvGraphicFramePr>
+              <a:graphicFrameLocks xmlns:a="http://schemas.openxmlformats.org/drawingml/2006/main" noChangeAspect="1"/>
+            </wp:cNvGraphicFramePr>
+            <a:graphic xmlns:a="http://schemas.openxmlformats.org/drawingml/2006/main">
+              <a:graphicData uri="http://schemas.openxmlformats.org/drawingml/2006/picture">
+                <pic:pic xmlns:pic="http://schemas.openxmlformats.org/drawingml/2006/picture">
+                  <pic:nvPicPr>
+                    <pic:cNvPr id="20" name="Imagen 20" descr="Captura de pantalla de computadora&#10;&#10;Descripción generada automáticamente"/>
+                    <pic:cNvPicPr/>
+                  </pic:nvPicPr>
+                  <pic:blipFill>
+                    <a:blip r:embed="rId23"/>
+                    <a:stretch>
+                      <a:fillRect/>
+                    </a:stretch>
+                  </pic:blipFill>
+                  <pic:spPr>
+                    <a:xfrm>
+                      <a:off x="0" y="0"/>
+                      <a:ext cx="5612130" cy="3155315"/>
+                    </a:xfrm>
+                    <a:prstGeom prst="rect">
+                      <a:avLst/>
+                    </a:prstGeom>
+                  </pic:spPr>
+                </pic:pic>
+              </a:graphicData>
+            </a:graphic>
+          </wp:inline>
+        </w:drawing>
+      </w:r>
+    </w:p>
+    <w:p>
+      <w:pPr>
+        <w:rPr>
+          <w:b/>
+          <w:bCs/>
+          <w:sz w:val="36"/>
+          <w:szCs w:val="36"/>
+          <w:lang w:val="es-MX"/>
+        </w:rPr>
+      </w:pPr>
+      <w:r>
+        <w:rPr>
+          <w:b/>
+          <w:bCs/>
+          <w:sz w:val="36"/>
+          <w:szCs w:val="36"/>
+          <w:lang w:val="es-MX"/>
+        </w:rPr>
+        <w:t xml:space="preserve">Primero nos ubicamos en la carpeta con la llave que creamos antes o si ya tenias una la ubicamos y creamos un </w:t>
+      </w:r>
+      <w:proofErr w:type="spellStart"/>
+      <w:r>
+        <w:rPr>
+          <w:b/>
+          <w:bCs/>
+          <w:sz w:val="36"/>
+          <w:szCs w:val="36"/>
+          <w:lang w:val="es-MX"/>
+        </w:rPr>
+        <w:t>git</w:t>
+      </w:r>
+      <w:proofErr w:type="spellEnd"/>
+      <w:r>
+        <w:rPr>
+          <w:b/>
+          <w:bCs/>
+          <w:sz w:val="36"/>
+          <w:szCs w:val="36"/>
+          <w:lang w:val="es-MX"/>
+        </w:rPr>
+        <w:t xml:space="preserve"> </w:t>
+      </w:r>
+      <w:proofErr w:type="spellStart"/>
+      <w:r>
+        <w:rPr>
+          <w:b/>
+          <w:bCs/>
+          <w:sz w:val="36"/>
+          <w:szCs w:val="36"/>
+          <w:lang w:val="es-MX"/>
+        </w:rPr>
+        <w:t>ba</w:t>
+      </w:r>
+      <w:r>
+        <w:rPr>
+          <w:b/>
+          <w:bCs/>
+          <w:sz w:val="36"/>
+          <w:szCs w:val="36"/>
+          <w:lang w:val="es-MX"/>
+        </w:rPr>
+        <w:t>sh</w:t>
+      </w:r>
+      <w:proofErr w:type="spellEnd"/>
+    </w:p>
+    <w:p>
+      <w:pPr>
+        <w:rPr>
+          <w:b/>
+          <w:bCs/>
+          <w:sz w:val="36"/>
+          <w:szCs w:val="36"/>
+          <w:lang w:val="es-MX"/>
+        </w:rPr>
+      </w:pPr>
+      <w:r>
+        <w:rPr>
+          <w:b/>
+          <w:bCs/>
+          <w:sz w:val="36"/>
+          <w:szCs w:val="36"/>
+          <w:lang w:val="es-MX"/>
+        </w:rPr>
+        <w:drawing>
+          <wp:inline distT="0" distB="0" distL="0" distR="0" wp14:anchorId="0B424EA9" wp14:editId="3BFB9B67">
+            <wp:extent cx="5612130" cy="3155315"/>
+            <wp:effectExtent l="0" t="0" r="7620" b="6985"/>
+            <wp:docPr id="21" name="Imagen 21" descr="Captura de pantalla de computadora&#10;&#10;Descripción generada automáticamente"/>
+            <wp:cNvGraphicFramePr>
+              <a:graphicFrameLocks xmlns:a="http://schemas.openxmlformats.org/drawingml/2006/main" noChangeAspect="1"/>
+            </wp:cNvGraphicFramePr>
+            <a:graphic xmlns:a="http://schemas.openxmlformats.org/drawingml/2006/main">
+              <a:graphicData uri="http://schemas.openxmlformats.org/drawingml/2006/picture">
+                <pic:pic xmlns:pic="http://schemas.openxmlformats.org/drawingml/2006/picture">
+                  <pic:nvPicPr>
+                    <pic:cNvPr id="21" name="Imagen 21" descr="Captura de pantalla de computadora&#10;&#10;Descripción generada automáticamente"/>
+                    <pic:cNvPicPr/>
+                  </pic:nvPicPr>
+                  <pic:blipFill>
+                    <a:blip r:embed="rId24"/>
+                    <a:stretch>
+                      <a:fillRect/>
+                    </a:stretch>
+                  </pic:blipFill>
+                  <pic:spPr>
+                    <a:xfrm>
+                      <a:off x="0" y="0"/>
+                      <a:ext cx="5612130" cy="3155315"/>
+                    </a:xfrm>
+                    <a:prstGeom prst="rect">
+                      <a:avLst/>
+                    </a:prstGeom>
+                  </pic:spPr>
+                </pic:pic>
+              </a:graphicData>
+            </a:graphic>
+          </wp:inline>
+        </w:drawing>
+      </w:r>
+    </w:p>
+    <w:p>
+      <w:pPr>
+        <w:rPr>
+          <w:b/>
+          <w:bCs/>
+          <w:sz w:val="36"/>
+          <w:szCs w:val="36"/>
+          <w:lang w:val="es-MX"/>
+        </w:rPr>
+      </w:pPr>
+      <w:r>
+        <w:rPr>
+          <w:b/>
+          <w:bCs/>
+          <w:sz w:val="36"/>
+          <w:szCs w:val="36"/>
+          <w:lang w:val="es-MX"/>
+        </w:rPr>
+        <w:t xml:space="preserve">Algo así, aquí pondremos los comandos que nos da </w:t>
+      </w:r>
+      <w:proofErr w:type="spellStart"/>
+      <w:r>
+        <w:rPr>
+          <w:b/>
+          <w:bCs/>
+          <w:sz w:val="36"/>
+          <w:szCs w:val="36"/>
+          <w:lang w:val="es-MX"/>
+        </w:rPr>
+        <w:t>aws</w:t>
+      </w:r>
+      <w:proofErr w:type="spellEnd"/>
+    </w:p>
+    <w:p>
+      <w:pPr>
+        <w:rPr>
+          <w:b/>
+          <w:bCs/>
+          <w:sz w:val="36"/>
+          <w:szCs w:val="36"/>
+          <w:lang w:val="es-MX"/>
+        </w:rPr>
+      </w:pPr>
+      <w:r>
+        <w:rPr>
+          <w:b/>
+          <w:bCs/>
+          <w:sz w:val="36"/>
+          <w:szCs w:val="36"/>
+          <w:lang w:val="es-MX"/>
+        </w:rPr>
+        <w:lastRenderedPageBreak/>
+        <w:drawing>
+          <wp:inline distT="0" distB="0" distL="0" distR="0" wp14:anchorId="69DE7735" wp14:editId="2F3B64B0">
+            <wp:extent cx="5612130" cy="3145790"/>
+            <wp:effectExtent l="0" t="0" r="7620" b="0"/>
+            <wp:docPr id="22" name="Imagen 22" descr="Captura de pantalla de computadora&#10;&#10;Descripción generada automáticamente"/>
+            <wp:cNvGraphicFramePr>
+              <a:graphicFrameLocks xmlns:a="http://schemas.openxmlformats.org/drawingml/2006/main" noChangeAspect="1"/>
+            </wp:cNvGraphicFramePr>
+            <a:graphic xmlns:a="http://schemas.openxmlformats.org/drawingml/2006/main">
+              <a:graphicData uri="http://schemas.openxmlformats.org/drawingml/2006/picture">
+                <pic:pic xmlns:pic="http://schemas.openxmlformats.org/drawingml/2006/picture">
+                  <pic:nvPicPr>
+                    <pic:cNvPr id="22" name="Imagen 22" descr="Captura de pantalla de computadora&#10;&#10;Descripción generada automáticamente"/>
+                    <pic:cNvPicPr/>
+                  </pic:nvPicPr>
+                  <pic:blipFill>
+                    <a:blip r:embed="rId25"/>
+                    <a:stretch>
+                      <a:fillRect/>
+                    </a:stretch>
+                  </pic:blipFill>
+                  <pic:spPr>
+                    <a:xfrm>
+                      <a:off x="0" y="0"/>
+                      <a:ext cx="5612130" cy="3145790"/>
+                    </a:xfrm>
+                    <a:prstGeom prst="rect">
+                      <a:avLst/>
+                    </a:prstGeom>
+                  </pic:spPr>
+                </pic:pic>
+              </a:graphicData>
+            </a:graphic>
+          </wp:inline>
+        </w:drawing>
+      </w:r>
+    </w:p>
+    <w:p>
+      <w:pPr>
+        <w:rPr>
+          <w:b/>
+          <w:bCs/>
+          <w:sz w:val="36"/>
+          <w:szCs w:val="36"/>
+          <w:lang w:val="es-MX"/>
+        </w:rPr>
+      </w:pPr>
+      <w:r>
+        <w:rPr>
+          <w:b/>
+          <w:bCs/>
+          <w:sz w:val="36"/>
+          <w:szCs w:val="36"/>
+          <w:lang w:val="es-MX"/>
+        </w:rPr>
+        <w:t>Primer comando</w:t>
+      </w:r>
+    </w:p>
+    <w:p>
+      <w:pPr>
+        <w:rPr>
+          <w:b/>
+          <w:bCs/>
+          <w:sz w:val="36"/>
+          <w:szCs w:val="36"/>
+          <w:lang w:val="es-MX"/>
+        </w:rPr>
+      </w:pPr>
+      <w:r>
+        <w:rPr>
+          <w:b/>
+          <w:bCs/>
+          <w:sz w:val="36"/>
+          <w:szCs w:val="36"/>
+          <w:lang w:val="es-MX"/>
+        </w:rPr>
+        <w:drawing>
+          <wp:inline distT="0" distB="0" distL="0" distR="0" wp14:anchorId="13B8FF5F" wp14:editId="5E1FEFF6">
+            <wp:extent cx="5612130" cy="3155315"/>
+            <wp:effectExtent l="0" t="0" r="7620" b="6985"/>
+            <wp:docPr id="23" name="Imagen 23" descr="Captura de pantalla de computadora&#10;&#10;Descripción generada automáticamente"/>
+            <wp:cNvGraphicFramePr>
+              <a:graphicFrameLocks xmlns:a="http://schemas.openxmlformats.org/drawingml/2006/main" noChangeAspect="1"/>
+            </wp:cNvGraphicFramePr>
+            <a:graphic xmlns:a="http://schemas.openxmlformats.org/drawingml/2006/main">
+              <a:graphicData uri="http://schemas.openxmlformats.org/drawingml/2006/picture">
+                <pic:pic xmlns:pic="http://schemas.openxmlformats.org/drawingml/2006/picture">
+                  <pic:nvPicPr>
+                    <pic:cNvPr id="23" name="Imagen 23" descr="Captura de pantalla de computadora&#10;&#10;Descripción generada automáticamente"/>
+                    <pic:cNvPicPr/>
+                  </pic:nvPicPr>
+                  <pic:blipFill>
+                    <a:blip r:embed="rId26"/>
+                    <a:stretch>
+                      <a:fillRect/>
+                    </a:stretch>
+                  </pic:blipFill>
+                  <pic:spPr>
+                    <a:xfrm>
+                      <a:off x="0" y="0"/>
+                      <a:ext cx="5612130" cy="3155315"/>
+                    </a:xfrm>
+                    <a:prstGeom prst="rect">
+                      <a:avLst/>
+                    </a:prstGeom>
+                  </pic:spPr>
+                </pic:pic>
+              </a:graphicData>
+            </a:graphic>
+          </wp:inline>
+        </w:drawing>
+      </w:r>
+    </w:p>
+    <w:p>
+      <w:pPr>
+        <w:rPr>
+          <w:b/>
+          <w:bCs/>
+          <w:sz w:val="36"/>
+          <w:szCs w:val="36"/>
+          <w:lang w:val="es-MX"/>
+        </w:rPr>
+      </w:pPr>
+      <w:r>
+        <w:rPr>
+          <w:b/>
+          <w:bCs/>
+          <w:sz w:val="36"/>
+          <w:szCs w:val="36"/>
+          <w:lang w:val="es-MX"/>
+        </w:rPr>
+        <w:t xml:space="preserve">Vamos directamente a el ultimo comando y nos saldrá algo </w:t>
+      </w:r>
+      <w:proofErr w:type="spellStart"/>
+      <w:r>
+        <w:rPr>
+          <w:b/>
+          <w:bCs/>
+          <w:sz w:val="36"/>
+          <w:szCs w:val="36"/>
+          <w:lang w:val="es-MX"/>
+        </w:rPr>
+        <w:t>asi</w:t>
+      </w:r>
+      <w:proofErr w:type="spellEnd"/>
+      <w:r>
+        <w:rPr>
+          <w:b/>
+          <w:bCs/>
+          <w:sz w:val="36"/>
+          <w:szCs w:val="36"/>
+          <w:lang w:val="es-MX"/>
+        </w:rPr>
+        <w:t xml:space="preserve"> aquí ingresamos yes</w:t>
+      </w:r>
+    </w:p>
+    <w:p>
+      <w:pPr>
+        <w:rPr>
+          <w:b/>
+          <w:bCs/>
+          <w:sz w:val="36"/>
+          <w:szCs w:val="36"/>
+          <w:lang w:val="es-MX"/>
+        </w:rPr>
+      </w:pPr>
+      <w:r>
+        <w:rPr>
+          <w:b/>
+          <w:bCs/>
+          <w:sz w:val="36"/>
+          <w:szCs w:val="36"/>
+          <w:lang w:val="es-MX"/>
+        </w:rPr>
+        <w:lastRenderedPageBreak/>
+        <w:drawing>
+          <wp:inline distT="0" distB="0" distL="0" distR="0" wp14:anchorId="6C83F19D" wp14:editId="6885A570">
+            <wp:extent cx="5612130" cy="3155315"/>
+            <wp:effectExtent l="0" t="0" r="7620" b="6985"/>
+            <wp:docPr id="24" name="Imagen 24" descr="Captura de pantalla de computadora&#10;&#10;Descripción generada automáticamente"/>
+            <wp:cNvGraphicFramePr>
+              <a:graphicFrameLocks xmlns:a="http://schemas.openxmlformats.org/drawingml/2006/main" noChangeAspect="1"/>
+            </wp:cNvGraphicFramePr>
+            <a:graphic xmlns:a="http://schemas.openxmlformats.org/drawingml/2006/main">
+              <a:graphicData uri="http://schemas.openxmlformats.org/drawingml/2006/picture">
+                <pic:pic xmlns:pic="http://schemas.openxmlformats.org/drawingml/2006/picture">
+                  <pic:nvPicPr>
+                    <pic:cNvPr id="24" name="Imagen 24" descr="Captura de pantalla de computadora&#10;&#10;Descripción generada automáticamente"/>
+                    <pic:cNvPicPr/>
+                  </pic:nvPicPr>
+                  <pic:blipFill>
+                    <a:blip r:embed="rId27"/>
+                    <a:stretch>
+                      <a:fillRect/>
+                    </a:stretch>
+                  </pic:blipFill>
+                  <pic:spPr>
+                    <a:xfrm>
+                      <a:off x="0" y="0"/>
+                      <a:ext cx="5612130" cy="3155315"/>
+                    </a:xfrm>
+                    <a:prstGeom prst="rect">
+                      <a:avLst/>
+                    </a:prstGeom>
+                  </pic:spPr>
+                </pic:pic>
+              </a:graphicData>
+            </a:graphic>
+          </wp:inline>
+        </w:drawing>
+      </w:r>
+    </w:p>
+    <w:p>
+      <w:pPr>
+        <w:rPr>
+          <w:b/>
+          <w:bCs/>
+          <w:sz w:val="36"/>
+          <w:szCs w:val="36"/>
+          <w:lang w:val="es-MX"/>
+        </w:rPr>
+      </w:pPr>
+      <w:r>
+        <w:rPr>
+          <w:b/>
+          <w:bCs/>
+          <w:sz w:val="36"/>
+          <w:szCs w:val="36"/>
+          <w:lang w:val="es-MX"/>
+        </w:rPr>
+        <w:t xml:space="preserve">Deberíamos ver algo </w:t>
+      </w:r>
+      <w:proofErr w:type="spellStart"/>
+      <w:r>
+        <w:rPr>
+          <w:b/>
+          <w:bCs/>
+          <w:sz w:val="36"/>
+          <w:szCs w:val="36"/>
+          <w:lang w:val="es-MX"/>
+        </w:rPr>
+        <w:t>asi</w:t>
+      </w:r>
+      <w:proofErr w:type="spellEnd"/>
+      <w:r>
+        <w:rPr>
+          <w:b/>
+          <w:bCs/>
+          <w:sz w:val="36"/>
+          <w:szCs w:val="36"/>
+          <w:lang w:val="es-MX"/>
+        </w:rPr>
+        <w:t xml:space="preserve"> en ese momento ya estamos conectados</w:t>
+      </w:r>
+      <w:r>
+        <w:rPr>
+          <w:b/>
+          <w:bCs/>
+          <w:sz w:val="36"/>
+          <w:szCs w:val="36"/>
+          <w:lang w:val="es-MX"/>
+        </w:rPr>
+        <w:t xml:space="preserve"> ahora haremos un </w:t>
+      </w:r>
+      <w:proofErr w:type="spellStart"/>
+      <w:r>
+        <w:rPr>
+          <w:b/>
+          <w:bCs/>
+          <w:sz w:val="36"/>
+          <w:szCs w:val="36"/>
+          <w:lang w:val="es-MX"/>
+        </w:rPr>
+        <w:t>hto</w:t>
+      </w:r>
+      <w:r>
+        <w:rPr>
+          <w:b/>
+          <w:bCs/>
+          <w:sz w:val="36"/>
+          <w:szCs w:val="36"/>
+          <w:lang w:val="es-MX"/>
+        </w:rPr>
+        <w:t>p</w:t>
+      </w:r>
+      <w:proofErr w:type="spellEnd"/>
+      <w:r>
+        <w:rPr>
+          <w:b/>
+          <w:bCs/>
+          <w:sz w:val="36"/>
+          <w:szCs w:val="36"/>
+          <w:lang w:val="es-MX"/>
+        </w:rPr>
+        <w:t xml:space="preserve"> ingresando el comando </w:t>
+      </w:r>
+      <w:proofErr w:type="spellStart"/>
+      <w:r>
+        <w:rPr>
+          <w:b/>
+          <w:bCs/>
+          <w:sz w:val="36"/>
+          <w:szCs w:val="36"/>
+          <w:lang w:val="es-MX"/>
+        </w:rPr>
+        <w:t>htop</w:t>
+      </w:r>
+      <w:proofErr w:type="spellEnd"/>
+      <w:r>
+        <w:rPr>
+          <w:b/>
+          <w:bCs/>
+          <w:sz w:val="36"/>
+          <w:szCs w:val="36"/>
+          <w:lang w:val="es-MX"/>
+        </w:rPr>
+        <w:t xml:space="preserve"> deberíamos ver algo </w:t>
+      </w:r>
+      <w:proofErr w:type="spellStart"/>
+      <w:r>
+        <w:rPr>
+          <w:b/>
+          <w:bCs/>
+          <w:sz w:val="36"/>
+          <w:szCs w:val="36"/>
+          <w:lang w:val="es-MX"/>
+        </w:rPr>
+        <w:t>asi</w:t>
+      </w:r>
+      <w:proofErr w:type="spellEnd"/>
+    </w:p>
+    <w:p>
+      <w:pPr>
+        <w:rPr>
+          <w:b/>
+          <w:bCs/>
+          <w:sz w:val="36"/>
+          <w:szCs w:val="36"/>
+          <w:lang w:val="es-MX"/>
+        </w:rPr>
+      </w:pPr>
+      <w:r>
+        <w:rPr>
+          <w:b/>
+          <w:bCs/>
+          <w:sz w:val="36"/>
+          <w:szCs w:val="36"/>
+          <w:lang w:val="es-MX"/>
+        </w:rPr>
+        <w:drawing>
+          <wp:inline distT="0" distB="0" distL="0" distR="0" wp14:anchorId="70D2C927" wp14:editId="492BA016">
+            <wp:extent cx="5612130" cy="3155315"/>
+            <wp:effectExtent l="0" t="0" r="7620" b="6985"/>
+            <wp:docPr id="25" name="Imagen 25" descr="Captura de pantalla de computadora&#10;&#10;Descripción generada automáticamente"/>
+            <wp:cNvGraphicFramePr>
+              <a:graphicFrameLocks xmlns:a="http://schemas.openxmlformats.org/drawingml/2006/main" noChangeAspect="1"/>
+            </wp:cNvGraphicFramePr>
+            <a:graphic xmlns:a="http://schemas.openxmlformats.org/drawingml/2006/main">
+              <a:graphicData uri="http://schemas.openxmlformats.org/drawingml/2006/picture">
+                <pic:pic xmlns:pic="http://schemas.openxmlformats.org/drawingml/2006/picture">
+                  <pic:nvPicPr>
+                    <pic:cNvPr id="25" name="Imagen 25" descr="Captura de pantalla de computadora&#10;&#10;Descripción generada automáticamente"/>
+                    <pic:cNvPicPr/>
+                  </pic:nvPicPr>
+                  <pic:blipFill>
+                    <a:blip r:embed="rId28"/>
+                    <a:stretch>
+                      <a:fillRect/>
+                    </a:stretch>
+                  </pic:blipFill>
+                  <pic:spPr>
+                    <a:xfrm>
+                      <a:off x="0" y="0"/>
+                      <a:ext cx="5612130" cy="3155315"/>
+                    </a:xfrm>
+                    <a:prstGeom prst="rect">
+                      <a:avLst/>
+                    </a:prstGeom>
+                  </pic:spPr>
+                </pic:pic>
+              </a:graphicData>
+            </a:graphic>
+          </wp:inline>
+        </w:drawing>
+      </w:r>
+    </w:p>
+    <w:p>
+      <w:pPr>
+        <w:rPr>
+          <w:b/>
+          <w:bCs/>
+          <w:sz w:val="36"/>
+          <w:szCs w:val="36"/>
+          <w:lang w:val="es-MX"/>
+        </w:rPr>
+      </w:pPr>
+      <w:r>
+        <w:rPr>
+          <w:b/>
+          <w:bCs/>
+          <w:sz w:val="36"/>
+          <w:szCs w:val="36"/>
+          <w:lang w:val="es-MX"/>
+        </w:rPr>
+        <w:t>Y eso seria todo por este paso</w:t>
+      </w:r>
+    </w:p>
+    <w:p>
+      <w:pPr>
+        <w:rPr>
+          <w:b/>
+          <w:bCs/>
+          <w:sz w:val="36"/>
+          <w:szCs w:val="36"/>
+          <w:lang w:val="es-MX"/>
+        </w:rPr>
+      </w:pPr>
+      <w:r>
+        <w:rPr>
+          <w:b/>
+          <w:bCs/>
+          <w:sz w:val="36"/>
+          <w:szCs w:val="36"/>
+          <w:lang w:val="es-MX"/>
+        </w:rPr>
+        <w:lastRenderedPageBreak/>
         <w:t>- Subir el index.html a la instancia</w:t>
       </w:r>
-    </w:p>
-    <w:p>
-      <w:pPr>
-        <w:rPr>
-          <w:b/>
-          <w:bCs/>
-          <w:sz w:val="36"/>
-          <w:szCs w:val="36"/>
-          <w:lang w:val="es-MX"/>
-        </w:rPr>
-      </w:pPr>
-      <w:r>
-        <w:rPr>
-          <w:b/>
-          <w:bCs/>
-          <w:sz w:val="36"/>
-          <w:szCs w:val="36"/>
-          <w:lang w:val="es-MX"/>
-        </w:rPr>
-        <w:t xml:space="preserve">- Cargar en una ip </w:t>
-      </w:r>
-      <w:r>
-        <w:rPr>
-          <w:b/>
-          <w:bCs/>
-          <w:sz w:val="36"/>
-          <w:szCs w:val="36"/>
-          <w:lang w:val="es-MX"/>
-        </w:rPr>
-        <w:t>elástica</w:t>
-      </w:r>
-      <w:r>
-        <w:rPr>
-          <w:b/>
-          <w:bCs/>
-          <w:sz w:val="36"/>
-          <w:szCs w:val="36"/>
-          <w:lang w:val="es-MX"/>
-        </w:rPr>
-        <w:t xml:space="preserve"> la </w:t>
-      </w:r>
-      <w:r>
-        <w:rPr>
-          <w:b/>
-          <w:bCs/>
-          <w:sz w:val="36"/>
-          <w:szCs w:val="36"/>
-          <w:lang w:val="es-MX"/>
-        </w:rPr>
-        <w:t>página</w:t>
-      </w:r>
-      <w:r>
-        <w:rPr>
-          <w:b/>
-          <w:bCs/>
-          <w:sz w:val="36"/>
-          <w:szCs w:val="36"/>
-          <w:lang w:val="es-MX"/>
-        </w:rPr>
-        <w:t xml:space="preserve"> web (index.html)</w:t>
+      <w:r>
+        <w:rPr>
+          <w:b/>
+          <w:bCs/>
+          <w:sz w:val="36"/>
+          <w:szCs w:val="36"/>
+          <w:lang w:val="es-MX"/>
+        </w:rPr>
+        <w:t xml:space="preserve"> con S3</w:t>
+      </w:r>
+    </w:p>
+    <w:p>
+      <w:pPr>
+        <w:rPr>
+          <w:b/>
+          <w:bCs/>
+          <w:sz w:val="36"/>
+          <w:szCs w:val="36"/>
+          <w:lang w:val="es-MX"/>
+        </w:rPr>
+      </w:pPr>
+      <w:r>
+        <w:rPr>
+          <w:b/>
+          <w:bCs/>
+          <w:sz w:val="36"/>
+          <w:szCs w:val="36"/>
+          <w:lang w:val="es-MX"/>
+        </w:rPr>
+        <w:t xml:space="preserve">- Cargar en una </w:t>
+      </w:r>
+      <w:proofErr w:type="spellStart"/>
+      <w:r>
+        <w:rPr>
+          <w:b/>
+          <w:bCs/>
+          <w:sz w:val="36"/>
+          <w:szCs w:val="36"/>
+          <w:lang w:val="es-MX"/>
+        </w:rPr>
+        <w:t>ip</w:t>
+      </w:r>
+      <w:proofErr w:type="spellEnd"/>
+      <w:r>
+        <w:rPr>
+          <w:b/>
+          <w:bCs/>
+          <w:sz w:val="36"/>
+          <w:szCs w:val="36"/>
+          <w:lang w:val="es-MX"/>
+        </w:rPr>
+        <w:t xml:space="preserve"> elástica la página web (index.html)</w:t>
       </w:r>
     </w:p>
     <w:sectPr>

</xml_diff>